<commit_message>
Decisioni di system design aggiornate
</commit_message>
<xml_diff>
--- a/documentazione/designDecisions.docx
+++ b/documentazione/designDecisions.docx
@@ -21,13 +21,7 @@
         <w:rPr>
           <w:lang w:val="it-IT" w:eastAsia="zh-CN" w:bidi="hi-IN"/>
         </w:rPr>
-        <w:t>Decisioni</w:t>
-      </w:r>
-      <w:r>
-        <w:rPr>
-          <w:lang w:val="it-IT" w:eastAsia="zh-CN" w:bidi="hi-IN"/>
-        </w:rPr>
-        <w:t xml:space="preserve"> di Object oriented design</w:t>
+        <w:t>Decisioni di Object oriented design</w:t>
       </w:r>
     </w:p>
     <w:p>
@@ -48,25 +42,7 @@
         <w:rPr>
           <w:lang w:val="it-IT" w:eastAsia="zh-CN" w:bidi="hi-IN"/>
         </w:rPr>
-        <w:t>Responsabilità</w:t>
-      </w:r>
-      <w:r>
-        <w:rPr>
-          <w:lang w:val="it-IT" w:eastAsia="zh-CN" w:bidi="hi-IN"/>
-        </w:rPr>
-        <w:t xml:space="preserve"> e </w:t>
-      </w:r>
-      <w:r>
-        <w:rPr>
-          <w:lang w:val="it-IT" w:eastAsia="zh-CN" w:bidi="hi-IN"/>
-        </w:rPr>
-        <w:t>classi</w:t>
-      </w:r>
-      <w:r>
-        <w:rPr>
-          <w:lang w:val="it-IT" w:eastAsia="zh-CN" w:bidi="hi-IN"/>
-        </w:rPr>
-        <w:t xml:space="preserve"> individuate</w:t>
+        <w:t>Responsabilità e classi individuate</w:t>
       </w:r>
     </w:p>
     <w:p>
@@ -246,19 +222,7 @@
         <w:rPr>
           <w:lang w:val="it-IT" w:eastAsia="zh-CN" w:bidi="hi-IN"/>
         </w:rPr>
-        <w:t xml:space="preserve"> ). Tra le principali mansioni vi son</w:t>
-      </w:r>
-      <w:r>
-        <w:rPr>
-          <w:lang w:val="it-IT" w:eastAsia="zh-CN" w:bidi="hi-IN"/>
-        </w:rPr>
-        <w:t xml:space="preserve">o le interazioni con gli utenti, la gestione di annunci immobiliari e la revisione di offerte. </w:t>
-      </w:r>
-      <w:r>
-        <w:rPr>
-          <w:lang w:val="it-IT" w:eastAsia="zh-CN" w:bidi="hi-IN"/>
-        </w:rPr>
-        <w:t>In particolare, la visualizzazione di offerte e di visite avviene esclusivamente in modo correlato ad un immobile, quindi nella pagina di visualizzazione di quest’ultimo.</w:t>
+        <w:t xml:space="preserve"> ). Tra le principali mansioni vi sono le interazioni con gli utenti, la gestione di annunci immobiliari e la revisione di offerte. In particolare, la visualizzazione di offerte e di visite avviene esclusivamente in modo correlato ad un immobile, quindi nella pagina di visualizzazione di quest’ultimo.</w:t>
       </w:r>
     </w:p>
     <w:p>
@@ -278,13 +242,7 @@
         <w:rPr>
           <w:lang w:val="it-IT" w:eastAsia="zh-CN" w:bidi="hi-IN"/>
         </w:rPr>
-        <w:t>C</w:t>
-      </w:r>
-      <w:r>
-        <w:rPr>
-          <w:lang w:val="it-IT" w:eastAsia="zh-CN" w:bidi="hi-IN"/>
-        </w:rPr>
-        <w:t>onosce la sua email presonalizzata e la sua password.</w:t>
+        <w:t>Conosce la sua email presonalizzata e la sua password.</w:t>
       </w:r>
     </w:p>
     <w:p>
@@ -461,13 +419,7 @@
         <w:rPr>
           <w:lang w:val="it-IT" w:eastAsia="zh-CN" w:bidi="hi-IN"/>
         </w:rPr>
-        <w:t xml:space="preserve">RealEstate: </w:t>
-      </w:r>
-      <w:r>
-        <w:rPr>
-          <w:lang w:val="it-IT" w:eastAsia="zh-CN" w:bidi="hi-IN"/>
-        </w:rPr>
-        <w:t>rappresenta un immobile di interesse per il quale è possibile creare un annuncio immobiliare. Quando verrà visualizzato il corrispettivo annuncio, dovranno contestualmente essere recuperate tutte le offerte avanzate per l’immobile e le visite richieste ed eventualmente accordate, visualizzabili sia dall’agente che dall’utente. (idea: potremmo suddividere come concetti immobile da annuncio immobiliare, in modo tale che uno stesso immobile possa essere presente, ad esempio, in un annuncio di affitto e in uno di vendita contemporaneamente)</w:t>
+        <w:t>RealEstate: rappresenta un immobile di interesse per il quale è possibile creare un annuncio immobiliare. Quando verrà visualizzato il corrispettivo annuncio, dovranno contestualmente essere recuperate tutte le offerte avanzate per l’immobile e le visite richieste ed eventualmente accordate, visualizzabili sia dall’agente che dall’utente. (idea: potremmo suddividere come concetti immobile da annuncio immobiliare, in modo tale che uno stesso immobile possa essere presente, ad esempio, in un annuncio di affitto e in uno di vendita contemporaneamente)</w:t>
       </w:r>
     </w:p>
     <w:p>
@@ -487,13 +439,7 @@
         <w:rPr>
           <w:lang w:val="it-IT" w:eastAsia="zh-CN" w:bidi="hi-IN"/>
         </w:rPr>
-        <w:t xml:space="preserve">Conosce </w:t>
-      </w:r>
-      <w:r>
-        <w:rPr>
-          <w:lang w:val="it-IT" w:eastAsia="zh-CN" w:bidi="hi-IN"/>
-        </w:rPr>
-        <w:t>la foto di pubblicazione.</w:t>
+        <w:t>Conosce la foto di pubblicazione.</w:t>
       </w:r>
     </w:p>
     <w:p>
@@ -850,13 +796,7 @@
         <w:rPr>
           <w:lang w:val="it-IT" w:eastAsia="zh-CN" w:bidi="hi-IN"/>
         </w:rPr>
-        <w:t>User</w:t>
-      </w:r>
-      <w:r>
-        <w:rPr>
-          <w:lang w:val="it-IT" w:eastAsia="zh-CN" w:bidi="hi-IN"/>
-        </w:rPr>
-        <w:t>: rappresenta un utente autenticato, tramite login e registrazione (anche con terze parti) che ha le facoltà di negoziare la compera di un immobile direttamente con un agente immobiliare, di effettuare delle ricerche presentanti dei parametri per il filtraggio degli annunci, che verranno salvate in uno storico personalizzato dell’utente, e di prenotare delle visite per vedere l’immobile.</w:t>
+        <w:t>User: rappresenta un utente autenticato, tramite login e registrazione (anche con terze parti) che ha le facoltà di negoziare la compera di un immobile direttamente con un agente immobiliare, di effettuare delle ricerche presentanti dei parametri per il filtraggio degli annunci, che verranno salvate in uno storico personalizzato dell’utente, e di prenotare delle visite per vedere l’immobile.</w:t>
       </w:r>
     </w:p>
     <w:p>
@@ -1013,13 +953,7 @@
         <w:rPr>
           <w:lang w:val="it-IT" w:eastAsia="zh-CN" w:bidi="hi-IN"/>
         </w:rPr>
-        <w:t>Offer</w:t>
-      </w:r>
-      <w:r>
-        <w:rPr>
-          <w:lang w:val="it-IT" w:eastAsia="zh-CN" w:bidi="hi-IN"/>
-        </w:rPr>
-        <w:t>: rappresenta un offerta formale di acquisto avanzata da un utente ad un agente immobiliare per l’acquisto di un immobile, oppure una contro offerta che invece è presentata dall’agente immobiliare in risposta ad un offerta non soddisfacente di un utente.</w:t>
+        <w:t>Offer: rappresenta un offerta formale di acquisto avanzata da un utente ad un agente immobiliare per l’acquisto di un immobile, oppure una contro offerta che invece è presentata dall’agente immobiliare in risposta ad un offerta non soddisfacente di un utente.</w:t>
       </w:r>
     </w:p>
     <w:p>
@@ -1096,13 +1030,7 @@
         <w:rPr>
           <w:lang w:val="it-IT" w:eastAsia="zh-CN" w:bidi="hi-IN"/>
         </w:rPr>
-        <w:t>Search</w:t>
-      </w:r>
-      <w:r>
-        <w:rPr>
-          <w:lang w:val="it-IT" w:eastAsia="zh-CN" w:bidi="hi-IN"/>
-        </w:rPr>
-        <w:t>: rappresenta una ricerca parametrizzata che l’utente esegue per ricercare un immobile di interesse nel sistema, e ogni volta che viene eseguita una nuova ricerca quest’ultima viene salvata nello storico che contiene tutte le ricerche eseguite dall’utente, in modo che possano facilmente essere rieseguite successivamente.</w:t>
+        <w:t>Search: rappresenta una ricerca parametrizzata che l’utente esegue per ricercare un immobile di interesse nel sistema, e ogni volta che viene eseguita una nuova ricerca quest’ultima viene salvata nello storico che contiene tutte le ricerche eseguite dall’utente, in modo che possano facilmente essere rieseguite successivamente.</w:t>
       </w:r>
     </w:p>
     <w:p>
@@ -1359,31 +1287,7 @@
         <w:rPr>
           <w:lang w:val="it-IT" w:eastAsia="zh-CN" w:bidi="hi-IN"/>
         </w:rPr>
-        <w:t>Notification</w:t>
-      </w:r>
-      <w:r>
-        <w:rPr>
-          <w:lang w:val="it-IT" w:eastAsia="zh-CN" w:bidi="hi-IN"/>
-        </w:rPr>
-        <w:t xml:space="preserve">: </w:t>
-      </w:r>
-      <w:r>
-        <w:rPr>
-          <w:lang w:val="it-IT" w:eastAsia="zh-CN" w:bidi="hi-IN"/>
-        </w:rPr>
-        <w:t xml:space="preserve">rappresenta un messaggio che viene recapitato all’utente </w:t>
-      </w:r>
-      <w:r>
-        <w:rPr>
-          <w:lang w:val="it-IT" w:eastAsia="zh-CN" w:bidi="hi-IN"/>
-        </w:rPr>
-        <w:t xml:space="preserve">(potrebbe essere che una notifica viene inviata ad esempio anche all’agente immobiliare quando è disponibile una nuova offerta oppure una richiesta di una visita? Sarebbe una funzionalità in più, ma si deve adattare il sistema a questo probabile cambiamento futuro) </w:t>
-      </w:r>
-      <w:r>
-        <w:rPr>
-          <w:lang w:val="it-IT" w:eastAsia="zh-CN" w:bidi="hi-IN"/>
-        </w:rPr>
-        <w:t>ogni qual volta che accade un evento di interesse, come la pubblicazione di un nuovo annuncio, messaggi promozionali, oppure altro</w:t>
+        <w:t>Notification: rappresenta un messaggio che viene recapitato all’utente (potrebbe essere che una notifica viene inviata ad esempio anche all’agente immobiliare quando è disponibile una nuova offerta oppure una richiesta di una visita? Sarebbe una funzionalità in più, ma si deve adattare il sistema a questo probabile cambiamento futuro) ogni qual volta che accade un evento di interesse, come la pubblicazione di un nuovo annuncio, messaggi promozionali, oppure altro</w:t>
       </w:r>
     </w:p>
     <w:p>
@@ -1403,13 +1307,7 @@
         <w:rPr>
           <w:lang w:val="it-IT" w:eastAsia="zh-CN" w:bidi="hi-IN"/>
         </w:rPr>
-        <w:t xml:space="preserve">Conosce il testo </w:t>
-      </w:r>
-      <w:r>
-        <w:rPr>
-          <w:lang w:val="it-IT" w:eastAsia="zh-CN" w:bidi="hi-IN"/>
-        </w:rPr>
-        <w:t>da notificare.</w:t>
+        <w:t>Conosce il testo da notificare.</w:t>
       </w:r>
     </w:p>
     <w:p>
@@ -1466,13 +1364,7 @@
         <w:rPr>
           <w:lang w:val="it-IT" w:eastAsia="zh-CN" w:bidi="hi-IN"/>
         </w:rPr>
-        <w:t>OfferHistory</w:t>
-      </w:r>
-      <w:r>
-        <w:rPr>
-          <w:lang w:val="it-IT" w:eastAsia="zh-CN" w:bidi="hi-IN"/>
-        </w:rPr>
-        <w:t>: rappresenta lo storico dove vengono salvate e registrate permanentemente tutte le offerte e le contro proposte avanzate sia dagli agenti che dagli utenti per un immobile. La richiesta di presentare una lista di tutte offerte e controproposte viene avanzata da un annuncio immobiliare, che quindi consulterà lo storico.</w:t>
+        <w:t>OfferHistory: rappresenta lo storico dove vengono salvate e registrate permanentemente tutte le offerte e le contro proposte avanzate sia dagli agenti che dagli utenti per un immobile. La richiesta di presentare una lista di tutte offerte e controproposte viene avanzata da un annuncio immobiliare, che quindi consulterà lo storico.</w:t>
       </w:r>
     </w:p>
     <w:p>
@@ -1532,31 +1424,7 @@
         <w:rPr>
           <w:lang w:val="it-IT" w:eastAsia="zh-CN" w:bidi="hi-IN"/>
         </w:rPr>
-        <w:t xml:space="preserve">Invia tutte le offerte registrate </w:t>
-      </w:r>
-      <w:r>
-        <w:rPr>
-          <w:lang w:val="it-IT" w:eastAsia="zh-CN" w:bidi="hi-IN"/>
-        </w:rPr>
-        <w:t>all’</w:t>
-      </w:r>
-      <w:r>
-        <w:rPr>
-          <w:lang w:val="it-IT" w:eastAsia="zh-CN" w:bidi="hi-IN"/>
-        </w:rPr>
-        <w:t xml:space="preserve">annuncio immobiliare </w:t>
-      </w:r>
-      <w:r>
-        <w:rPr>
-          <w:lang w:val="it-IT" w:eastAsia="zh-CN" w:bidi="hi-IN"/>
-        </w:rPr>
-        <w:t>che le richiede per la visualizzazione</w:t>
-      </w:r>
-      <w:r>
-        <w:rPr>
-          <w:lang w:val="it-IT" w:eastAsia="zh-CN" w:bidi="hi-IN"/>
-        </w:rPr>
-        <w:t>.</w:t>
+        <w:t>Invia tutte le offerte registrate all’annuncio immobiliare che le richiede per la visualizzazione.</w:t>
       </w:r>
     </w:p>
     <w:p>
@@ -1573,13 +1441,7 @@
         <w:rPr>
           <w:lang w:val="it-IT" w:eastAsia="zh-CN" w:bidi="hi-IN"/>
         </w:rPr>
-        <w:t xml:space="preserve">SearchHistory: </w:t>
-      </w:r>
-      <w:r>
-        <w:rPr>
-          <w:lang w:val="it-IT" w:eastAsia="zh-CN" w:bidi="hi-IN"/>
-        </w:rPr>
-        <w:t>rappresenta lo storico all’interno del quale vengono salvate tutte le ricerche eseguite di un utente, con i corrispettivi parametri (da decidere quali parametri effettivamente peresenta al fine di riutilizzare quelli dell’immobile), che a loro volta individueranno una lista di immobili (o annunci immobiliari) che rispettano i parametri specificati dall’utente.</w:t>
+        <w:t>SearchHistory: rappresenta lo storico all’interno del quale vengono salvate tutte le ricerche eseguite di un utente, con i corrispettivi parametri (da decidere quali parametri effettivamente peresenta al fine di riutilizzare quelli dell’immobile), che a loro volta individueranno una lista di immobili (o annunci immobiliari) che rispettano i parametri specificati dall’utente.</w:t>
       </w:r>
     </w:p>
     <w:p>
@@ -1655,13 +1517,7 @@
         <w:rPr>
           <w:lang w:val="it-IT" w:eastAsia="zh-CN" w:bidi="hi-IN"/>
         </w:rPr>
-        <w:t>A</w:t>
-      </w:r>
-      <w:r>
-        <w:rPr>
-          <w:lang w:val="it-IT" w:eastAsia="zh-CN" w:bidi="hi-IN"/>
-        </w:rPr>
-        <w:t>ppointment (DA RIFINIRE): rappresenta una richiesta di visita che può avanzare un utente nei confronti di un agente immobiliare, al fine di visitare il corrispettivo immobile nell’annuncio. Gli appuntamenti sono prenotabili direttamente nella pagina di visualizzazione di un immobile, e non ci sarà uno storico di tutte le visite effettuate, ma verrà visualizzato solo il prossimo appuntamento preso.</w:t>
+        <w:t>Appointment (DA RIFINIRE): rappresenta una richiesta di visita che può avanzare un utente nei confronti di un agente immobiliare, al fine di visitare il corrispettivo immobile nell’annuncio. Gli appuntamenti sono prenotabili direttamente nella pagina di visualizzazione di un immobile, e non ci sarà uno storico di tutte le visite effettuate, ma verrà visualizzato solo il prossimo appuntamento preso.</w:t>
       </w:r>
     </w:p>
     <w:p>
@@ -1751,6 +1607,7 @@
           <w:ilvl w:val="0"/>
           <w:numId w:val="0"/>
         </w:numPr>
+        <w:ind w:hanging="0" w:start="0"/>
         <w:rPr>
           <w:lang w:val="it-IT" w:eastAsia="zh-CN" w:bidi="hi-IN"/>
         </w:rPr>
@@ -1784,6 +1641,46 @@
       <w:pPr>
         <w:pStyle w:val="BodyText"/>
         <w:numPr>
+          <w:ilvl w:val="1"/>
+          <w:numId w:val="14"/>
+        </w:numPr>
+        <w:rPr/>
+      </w:pPr>
+      <w:hyperlink r:id="rId4">
+        <w:r>
+          <w:rPr>
+            <w:rStyle w:val="Hyperlink"/>
+          </w:rPr>
+          <w:t>id@admin.dietiEstates25.it</w:t>
+        </w:r>
+      </w:hyperlink>
+    </w:p>
+    <w:p>
+      <w:pPr>
+        <w:pStyle w:val="BodyText"/>
+        <w:numPr>
+          <w:ilvl w:val="1"/>
+          <w:numId w:val="14"/>
+        </w:numPr>
+        <w:rPr/>
+      </w:pPr>
+      <w:r>
+        <w:rPr/>
+        <w:t>i</w:t>
+      </w:r>
+      <w:hyperlink r:id="rId5">
+        <w:r>
+          <w:rPr>
+            <w:rStyle w:val="Hyperlink"/>
+          </w:rPr>
+          <w:t>d@agent.dietiEstates25.it</w:t>
+        </w:r>
+      </w:hyperlink>
+    </w:p>
+    <w:p>
+      <w:pPr>
+        <w:pStyle w:val="BodyText"/>
+        <w:numPr>
           <w:ilvl w:val="0"/>
           <w:numId w:val="12"/>
         </w:numPr>
@@ -1802,6 +1699,20 @@
       <w:pPr>
         <w:pStyle w:val="BodyText"/>
         <w:numPr>
+          <w:ilvl w:val="1"/>
+          <w:numId w:val="15"/>
+        </w:numPr>
+        <w:rPr/>
+      </w:pPr>
+      <w:r>
+        <w:rPr/>
+        <w:t>Va bene</w:t>
+      </w:r>
+    </w:p>
+    <w:p>
+      <w:pPr>
+        <w:pStyle w:val="BodyText"/>
+        <w:numPr>
           <w:ilvl w:val="0"/>
           <w:numId w:val="12"/>
         </w:numPr>
@@ -1820,6 +1731,20 @@
       <w:pPr>
         <w:pStyle w:val="BodyText"/>
         <w:numPr>
+          <w:ilvl w:val="1"/>
+          <w:numId w:val="16"/>
+        </w:numPr>
+        <w:rPr/>
+      </w:pPr>
+      <w:r>
+        <w:rPr/>
+        <w:t>Va bene</w:t>
+      </w:r>
+    </w:p>
+    <w:p>
+      <w:pPr>
+        <w:pStyle w:val="BodyText"/>
+        <w:numPr>
           <w:ilvl w:val="0"/>
           <w:numId w:val="12"/>
         </w:numPr>
@@ -1838,6 +1763,20 @@
       <w:pPr>
         <w:pStyle w:val="BodyText"/>
         <w:numPr>
+          <w:ilvl w:val="1"/>
+          <w:numId w:val="17"/>
+        </w:numPr>
+        <w:rPr/>
+      </w:pPr>
+      <w:r>
+        <w:rPr/>
+        <w:t>No, le visite non sono salvate in uno storico ma in un raccoglitore di visite, dove possono essere eliminate.</w:t>
+      </w:r>
+    </w:p>
+    <w:p>
+      <w:pPr>
+        <w:pStyle w:val="BodyText"/>
+        <w:numPr>
           <w:ilvl w:val="0"/>
           <w:numId w:val="12"/>
         </w:numPr>
@@ -1856,6 +1795,20 @@
       <w:pPr>
         <w:pStyle w:val="BodyText"/>
         <w:numPr>
+          <w:ilvl w:val="1"/>
+          <w:numId w:val="18"/>
+        </w:numPr>
+        <w:rPr/>
+      </w:pPr>
+      <w:r>
+        <w:rPr/>
+        <w:t>Un utente può vedere solo le proprie offerte ad un immobile, mentre un agente può visualizzare tutte le offerte relative all’immobile.</w:t>
+      </w:r>
+    </w:p>
+    <w:p>
+      <w:pPr>
+        <w:pStyle w:val="BodyText"/>
+        <w:numPr>
           <w:ilvl w:val="0"/>
           <w:numId w:val="12"/>
         </w:numPr>
@@ -1867,25 +1820,21 @@
         <w:rPr>
           <w:lang w:val="it-IT" w:eastAsia="zh-CN" w:bidi="hi-IN"/>
         </w:rPr>
-        <w:t xml:space="preserve">Stabilire la similitudine dei campi di un annuncio immobiliare </w:t>
-      </w:r>
-      <w:r>
-        <w:rPr>
-          <w:lang w:val="it-IT" w:eastAsia="zh-CN" w:bidi="hi-IN"/>
-        </w:rPr>
-        <w:t>con i parametri</w:t>
-      </w:r>
-      <w:r>
-        <w:rPr>
-          <w:lang w:val="it-IT" w:eastAsia="zh-CN" w:bidi="hi-IN"/>
-        </w:rPr>
-        <w:t xml:space="preserve"> di una ricerca </w:t>
-      </w:r>
-      <w:r>
-        <w:rPr>
-          <w:lang w:val="it-IT" w:eastAsia="zh-CN" w:bidi="hi-IN"/>
-        </w:rPr>
-        <w:t>eseguita dall’utente.</w:t>
+        <w:t>Stabilire la similitudine dei campi di un annuncio immobiliare con i parametri di una ricerca eseguita dall’utente.</w:t>
+      </w:r>
+    </w:p>
+    <w:p>
+      <w:pPr>
+        <w:pStyle w:val="BodyText"/>
+        <w:numPr>
+          <w:ilvl w:val="1"/>
+          <w:numId w:val="19"/>
+        </w:numPr>
+        <w:rPr/>
+      </w:pPr>
+      <w:r>
+        <w:rPr/>
+        <w:t>Dopo.</w:t>
       </w:r>
     </w:p>
     <w:p>
@@ -1910,6 +1859,20 @@
       <w:pPr>
         <w:pStyle w:val="BodyText"/>
         <w:numPr>
+          <w:ilvl w:val="1"/>
+          <w:numId w:val="20"/>
+        </w:numPr>
+        <w:rPr/>
+      </w:pPr>
+      <w:r>
+        <w:rPr/>
+        <w:t>Un agente non riceve nessuna notifica, almeno la stessa notifica concettuale di un utente.</w:t>
+      </w:r>
+    </w:p>
+    <w:p>
+      <w:pPr>
+        <w:pStyle w:val="BodyText"/>
+        <w:numPr>
           <w:ilvl w:val="0"/>
           <w:numId w:val="12"/>
         </w:numPr>
@@ -1922,13 +1885,150 @@
         <w:rPr>
           <w:lang w:val="it-IT" w:eastAsia="zh-CN" w:bidi="hi-IN"/>
         </w:rPr>
-        <w:t xml:space="preserve">Definire le dinamiche della richiesta di una visita e stabilire se una visita è </w:t>
-      </w:r>
-      <w:r>
-        <w:rPr>
-          <w:lang w:val="it-IT" w:eastAsia="zh-CN" w:bidi="hi-IN"/>
-        </w:rPr>
-        <w:t>relegata ad un annuncio immobiliare oppure tramite un meccanismo diverso da quello delle offerte.</w:t>
+        <w:t>Definire le dinamiche della richiesta di una visita e stabilire se una visita è relegata ad un annuncio immobiliare oppure tramite un meccanismo diverso da quello delle offerte.</w:t>
+      </w:r>
+    </w:p>
+    <w:p>
+      <w:pPr>
+        <w:pStyle w:val="BodyText"/>
+        <w:numPr>
+          <w:ilvl w:val="1"/>
+          <w:numId w:val="21"/>
+        </w:numPr>
+        <w:spacing w:before="0" w:after="140"/>
+        <w:rPr/>
+      </w:pPr>
+      <w:r>
+        <w:rPr/>
+        <w:t>Meccanismo diverso.</w:t>
+      </w:r>
+    </w:p>
+    <w:p>
+      <w:pPr>
+        <w:pStyle w:val="Heading2"/>
+        <w:numPr>
+          <w:ilvl w:val="1"/>
+          <w:numId w:val="1"/>
+        </w:numPr>
+        <w:ind w:hanging="0" w:start="0"/>
+        <w:rPr/>
+      </w:pPr>
+      <w:r>
+        <w:rPr/>
+        <w:t>Decisioni prese</w:t>
+      </w:r>
+    </w:p>
+    <w:p>
+      <w:pPr>
+        <w:pStyle w:val="BodyText"/>
+        <w:numPr>
+          <w:ilvl w:val="0"/>
+          <w:numId w:val="13"/>
+        </w:numPr>
+        <w:rPr/>
+      </w:pPr>
+      <w:r>
+        <w:rPr/>
+        <w:t>Un amministratore e un agente immobiliare non può modificare la email di autenticazione, ma solo la password.</w:t>
+      </w:r>
+    </w:p>
+    <w:p>
+      <w:pPr>
+        <w:pStyle w:val="BodyText"/>
+        <w:numPr>
+          <w:ilvl w:val="0"/>
+          <w:numId w:val="13"/>
+        </w:numPr>
+        <w:rPr/>
+      </w:pPr>
+      <w:r>
+        <w:rPr/>
+        <w:t>Un agente immobiliare visualizza le visite in un apposito centro visite (sezione dedicata alle visite ricevute), non nell’annuncio di un annuncio immobiliare.</w:t>
+      </w:r>
+    </w:p>
+    <w:p>
+      <w:pPr>
+        <w:pStyle w:val="BodyText"/>
+        <w:numPr>
+          <w:ilvl w:val="0"/>
+          <w:numId w:val="13"/>
+        </w:numPr>
+        <w:rPr/>
+      </w:pPr>
+      <w:r>
+        <w:rPr/>
+        <w:t>Un immobile non può essere presente in più annunci di categoria differente, ad esempio in vendita o affitto.</w:t>
+      </w:r>
+    </w:p>
+    <w:p>
+      <w:pPr>
+        <w:pStyle w:val="BodyText"/>
+        <w:numPr>
+          <w:ilvl w:val="0"/>
+          <w:numId w:val="13"/>
+        </w:numPr>
+        <w:rPr/>
+      </w:pPr>
+      <w:r>
+        <w:rPr/>
+        <w:t>Si deve rendere il sistema flessibile su nuove tipologie di immobile (loft, villa, appartamento), oltre che alle categorie di contratto, vendita o affitto.</w:t>
+      </w:r>
+    </w:p>
+    <w:p>
+      <w:pPr>
+        <w:pStyle w:val="BodyText"/>
+        <w:numPr>
+          <w:ilvl w:val="0"/>
+          <w:numId w:val="13"/>
+        </w:numPr>
+        <w:rPr/>
+      </w:pPr>
+      <w:r>
+        <w:rPr/>
+        <w:t>Un realEstate non recupera le visite richieste da un utente e le eventuali risposte di un agente.</w:t>
+      </w:r>
+    </w:p>
+    <w:p>
+      <w:pPr>
+        <w:pStyle w:val="BodyText"/>
+        <w:numPr>
+          <w:ilvl w:val="0"/>
+          <w:numId w:val="13"/>
+        </w:numPr>
+        <w:rPr/>
+      </w:pPr>
+      <w:r>
+        <w:rPr/>
+        <w:t>In un annuncio immobiliare, un utente visualizza solo le offerte fatte da lui stesso, e non da altri utenti. Invece, quando un agente immobiliare visualizza un annuncio, vede tutte le offerte di tutti gli utenti per quell’annuncio.</w:t>
+      </w:r>
+    </w:p>
+    <w:p>
+      <w:pPr>
+        <w:pStyle w:val="BodyText"/>
+        <w:numPr>
+          <w:ilvl w:val="0"/>
+          <w:numId w:val="13"/>
+        </w:numPr>
+        <w:rPr/>
+      </w:pPr>
+      <w:r>
+        <w:rPr/>
+        <w:t>Una ricerca non conosce tutti I campi di un annuncio immobiliare, ma solo un sottoinsieme.</w:t>
+      </w:r>
+    </w:p>
+    <w:p>
+      <w:pPr>
+        <w:pStyle w:val="BodyText"/>
+        <w:numPr>
+          <w:ilvl w:val="0"/>
+          <w:numId w:val="13"/>
+        </w:numPr>
+        <w:spacing w:before="0" w:after="140"/>
+        <w:rPr/>
+      </w:pPr>
+      <w:r>
+        <w:rPr/>
+        <w:t>Per ora non contiamo il fatto che anche l’agente riceva le stesse notifiche di un utente oppure notifiche relative ad un nuova interazione con un immobile o richiesta di visita pervenuta.</w:t>
       </w:r>
     </w:p>
     <w:sectPr>
@@ -1949,6 +2049,20 @@
   <w:abstractNum w:abstractNumId="1">
     <w:lvl w:ilvl="0">
       <w:start w:val="1"/>
+      <w:numFmt w:val="decimal"/>
+      <w:suff w:val="nothing"/>
+      <w:lvlText w:val="%1."/>
+      <w:lvlJc w:val="start"/>
+      <w:pPr>
+        <w:tabs>
+          <w:tab w:val="num" w:pos="0"/>
+        </w:tabs>
+        <w:ind w:start="0" w:hanging="0"/>
+      </w:pPr>
+      <w:rPr/>
+    </w:lvl>
+    <w:lvl w:ilvl="1">
+      <w:start w:val="1"/>
       <w:numFmt w:val="none"/>
       <w:suff w:val="nothing"/>
       <w:lvlText w:val=""/>
@@ -1961,7 +2075,7 @@
       </w:pPr>
       <w:rPr/>
     </w:lvl>
-    <w:lvl w:ilvl="1">
+    <w:lvl w:ilvl="2">
       <w:start w:val="1"/>
       <w:numFmt w:val="none"/>
       <w:suff w:val="nothing"/>
@@ -1975,7 +2089,7 @@
       </w:pPr>
       <w:rPr/>
     </w:lvl>
-    <w:lvl w:ilvl="2">
+    <w:lvl w:ilvl="3">
       <w:start w:val="1"/>
       <w:numFmt w:val="none"/>
       <w:suff w:val="nothing"/>
@@ -1989,7 +2103,7 @@
       </w:pPr>
       <w:rPr/>
     </w:lvl>
-    <w:lvl w:ilvl="3">
+    <w:lvl w:ilvl="4">
       <w:start w:val="1"/>
       <w:numFmt w:val="none"/>
       <w:suff w:val="nothing"/>
@@ -2003,7 +2117,7 @@
       </w:pPr>
       <w:rPr/>
     </w:lvl>
-    <w:lvl w:ilvl="4">
+    <w:lvl w:ilvl="5">
       <w:start w:val="1"/>
       <w:numFmt w:val="none"/>
       <w:suff w:val="nothing"/>
@@ -2017,7 +2131,7 @@
       </w:pPr>
       <w:rPr/>
     </w:lvl>
-    <w:lvl w:ilvl="5">
+    <w:lvl w:ilvl="6">
       <w:start w:val="1"/>
       <w:numFmt w:val="none"/>
       <w:suff w:val="nothing"/>
@@ -2031,7 +2145,7 @@
       </w:pPr>
       <w:rPr/>
     </w:lvl>
-    <w:lvl w:ilvl="6">
+    <w:lvl w:ilvl="7">
       <w:start w:val="1"/>
       <w:numFmt w:val="none"/>
       <w:suff w:val="nothing"/>
@@ -2045,7 +2159,7 @@
       </w:pPr>
       <w:rPr/>
     </w:lvl>
-    <w:lvl w:ilvl="7">
+    <w:lvl w:ilvl="8">
       <w:start w:val="1"/>
       <w:numFmt w:val="none"/>
       <w:suff w:val="nothing"/>
@@ -2059,20 +2173,6 @@
       </w:pPr>
       <w:rPr/>
     </w:lvl>
-    <w:lvl w:ilvl="8">
-      <w:start w:val="1"/>
-      <w:numFmt w:val="none"/>
-      <w:suff w:val="nothing"/>
-      <w:lvlText w:val=""/>
-      <w:lvlJc w:val="start"/>
-      <w:pPr>
-        <w:tabs>
-          <w:tab w:val="num" w:pos="0"/>
-        </w:tabs>
-        <w:ind w:start="0" w:hanging="0"/>
-      </w:pPr>
-      <w:rPr/>
-    </w:lvl>
   </w:abstractNum>
   <w:abstractNum w:abstractNumId="2">
     <w:lvl w:ilvl="0">
@@ -3384,6 +3484,1239 @@
     </w:lvl>
   </w:abstractNum>
   <w:abstractNum w:abstractNumId="13">
+    <w:lvl w:ilvl="0">
+      <w:start w:val="1"/>
+      <w:numFmt w:val="bullet"/>
+      <w:lvlText w:val=""/>
+      <w:lvlJc w:val="start"/>
+      <w:pPr>
+        <w:tabs>
+          <w:tab w:val="num" w:pos="720"/>
+        </w:tabs>
+        <w:ind w:start="720" w:hanging="360"/>
+      </w:pPr>
+      <w:rPr>
+        <w:rFonts w:ascii="Symbol" w:hAnsi="Symbol" w:cs="Symbol" w:hint="default"/>
+      </w:rPr>
+    </w:lvl>
+    <w:lvl w:ilvl="1">
+      <w:start w:val="1"/>
+      <w:numFmt w:val="bullet"/>
+      <w:lvlText w:val="◦"/>
+      <w:lvlJc w:val="start"/>
+      <w:pPr>
+        <w:tabs>
+          <w:tab w:val="num" w:pos="1080"/>
+        </w:tabs>
+        <w:ind w:start="1080" w:hanging="360"/>
+      </w:pPr>
+      <w:rPr>
+        <w:rFonts w:ascii="OpenSymbol" w:hAnsi="OpenSymbol" w:cs="OpenSymbol" w:hint="default"/>
+      </w:rPr>
+    </w:lvl>
+    <w:lvl w:ilvl="2">
+      <w:start w:val="1"/>
+      <w:numFmt w:val="bullet"/>
+      <w:lvlText w:val="▪"/>
+      <w:lvlJc w:val="start"/>
+      <w:pPr>
+        <w:tabs>
+          <w:tab w:val="num" w:pos="1440"/>
+        </w:tabs>
+        <w:ind w:start="1440" w:hanging="360"/>
+      </w:pPr>
+      <w:rPr>
+        <w:rFonts w:ascii="OpenSymbol" w:hAnsi="OpenSymbol" w:cs="OpenSymbol" w:hint="default"/>
+      </w:rPr>
+    </w:lvl>
+    <w:lvl w:ilvl="3">
+      <w:start w:val="1"/>
+      <w:numFmt w:val="bullet"/>
+      <w:lvlText w:val=""/>
+      <w:lvlJc w:val="start"/>
+      <w:pPr>
+        <w:tabs>
+          <w:tab w:val="num" w:pos="1800"/>
+        </w:tabs>
+        <w:ind w:start="1800" w:hanging="360"/>
+      </w:pPr>
+      <w:rPr>
+        <w:rFonts w:ascii="Symbol" w:hAnsi="Symbol" w:cs="Symbol" w:hint="default"/>
+      </w:rPr>
+    </w:lvl>
+    <w:lvl w:ilvl="4">
+      <w:start w:val="1"/>
+      <w:numFmt w:val="bullet"/>
+      <w:lvlText w:val="◦"/>
+      <w:lvlJc w:val="start"/>
+      <w:pPr>
+        <w:tabs>
+          <w:tab w:val="num" w:pos="2160"/>
+        </w:tabs>
+        <w:ind w:start="2160" w:hanging="360"/>
+      </w:pPr>
+      <w:rPr>
+        <w:rFonts w:ascii="OpenSymbol" w:hAnsi="OpenSymbol" w:cs="OpenSymbol" w:hint="default"/>
+      </w:rPr>
+    </w:lvl>
+    <w:lvl w:ilvl="5">
+      <w:start w:val="1"/>
+      <w:numFmt w:val="bullet"/>
+      <w:lvlText w:val="▪"/>
+      <w:lvlJc w:val="start"/>
+      <w:pPr>
+        <w:tabs>
+          <w:tab w:val="num" w:pos="2520"/>
+        </w:tabs>
+        <w:ind w:start="2520" w:hanging="360"/>
+      </w:pPr>
+      <w:rPr>
+        <w:rFonts w:ascii="OpenSymbol" w:hAnsi="OpenSymbol" w:cs="OpenSymbol" w:hint="default"/>
+      </w:rPr>
+    </w:lvl>
+    <w:lvl w:ilvl="6">
+      <w:start w:val="1"/>
+      <w:numFmt w:val="bullet"/>
+      <w:lvlText w:val=""/>
+      <w:lvlJc w:val="start"/>
+      <w:pPr>
+        <w:tabs>
+          <w:tab w:val="num" w:pos="2880"/>
+        </w:tabs>
+        <w:ind w:start="2880" w:hanging="360"/>
+      </w:pPr>
+      <w:rPr>
+        <w:rFonts w:ascii="Symbol" w:hAnsi="Symbol" w:cs="Symbol" w:hint="default"/>
+      </w:rPr>
+    </w:lvl>
+    <w:lvl w:ilvl="7">
+      <w:start w:val="1"/>
+      <w:numFmt w:val="bullet"/>
+      <w:lvlText w:val="◦"/>
+      <w:lvlJc w:val="start"/>
+      <w:pPr>
+        <w:tabs>
+          <w:tab w:val="num" w:pos="3240"/>
+        </w:tabs>
+        <w:ind w:start="3240" w:hanging="360"/>
+      </w:pPr>
+      <w:rPr>
+        <w:rFonts w:ascii="OpenSymbol" w:hAnsi="OpenSymbol" w:cs="OpenSymbol" w:hint="default"/>
+      </w:rPr>
+    </w:lvl>
+    <w:lvl w:ilvl="8">
+      <w:start w:val="1"/>
+      <w:numFmt w:val="bullet"/>
+      <w:lvlText w:val="▪"/>
+      <w:lvlJc w:val="start"/>
+      <w:pPr>
+        <w:tabs>
+          <w:tab w:val="num" w:pos="3600"/>
+        </w:tabs>
+        <w:ind w:start="3600" w:hanging="360"/>
+      </w:pPr>
+      <w:rPr>
+        <w:rFonts w:ascii="OpenSymbol" w:hAnsi="OpenSymbol" w:cs="OpenSymbol" w:hint="default"/>
+      </w:rPr>
+    </w:lvl>
+  </w:abstractNum>
+  <w:abstractNum w:abstractNumId="14">
+    <w:lvl w:ilvl="0">
+      <w:start w:val="1"/>
+      <w:numFmt w:val="bullet"/>
+      <w:lvlText w:val=""/>
+      <w:lvlJc w:val="start"/>
+      <w:pPr>
+        <w:tabs>
+          <w:tab w:val="num" w:pos="720"/>
+        </w:tabs>
+        <w:ind w:start="720" w:hanging="360"/>
+      </w:pPr>
+      <w:rPr>
+        <w:rFonts w:ascii="Symbol" w:hAnsi="Symbol" w:cs="Symbol" w:hint="default"/>
+      </w:rPr>
+    </w:lvl>
+    <w:lvl w:ilvl="1">
+      <w:start w:val="1"/>
+      <w:numFmt w:val="bullet"/>
+      <w:lvlText w:val="◦"/>
+      <w:lvlJc w:val="start"/>
+      <w:pPr>
+        <w:tabs>
+          <w:tab w:val="num" w:pos="1080"/>
+        </w:tabs>
+        <w:ind w:start="1080" w:hanging="360"/>
+      </w:pPr>
+      <w:rPr>
+        <w:rFonts w:ascii="OpenSymbol" w:hAnsi="OpenSymbol" w:cs="OpenSymbol" w:hint="default"/>
+      </w:rPr>
+    </w:lvl>
+    <w:lvl w:ilvl="2">
+      <w:start w:val="1"/>
+      <w:numFmt w:val="bullet"/>
+      <w:lvlText w:val="▪"/>
+      <w:lvlJc w:val="start"/>
+      <w:pPr>
+        <w:tabs>
+          <w:tab w:val="num" w:pos="1440"/>
+        </w:tabs>
+        <w:ind w:start="1440" w:hanging="360"/>
+      </w:pPr>
+      <w:rPr>
+        <w:rFonts w:ascii="OpenSymbol" w:hAnsi="OpenSymbol" w:cs="OpenSymbol" w:hint="default"/>
+      </w:rPr>
+    </w:lvl>
+    <w:lvl w:ilvl="3">
+      <w:start w:val="1"/>
+      <w:numFmt w:val="bullet"/>
+      <w:lvlText w:val=""/>
+      <w:lvlJc w:val="start"/>
+      <w:pPr>
+        <w:tabs>
+          <w:tab w:val="num" w:pos="1800"/>
+        </w:tabs>
+        <w:ind w:start="1800" w:hanging="360"/>
+      </w:pPr>
+      <w:rPr>
+        <w:rFonts w:ascii="Symbol" w:hAnsi="Symbol" w:cs="Symbol" w:hint="default"/>
+      </w:rPr>
+    </w:lvl>
+    <w:lvl w:ilvl="4">
+      <w:start w:val="1"/>
+      <w:numFmt w:val="bullet"/>
+      <w:lvlText w:val="◦"/>
+      <w:lvlJc w:val="start"/>
+      <w:pPr>
+        <w:tabs>
+          <w:tab w:val="num" w:pos="2160"/>
+        </w:tabs>
+        <w:ind w:start="2160" w:hanging="360"/>
+      </w:pPr>
+      <w:rPr>
+        <w:rFonts w:ascii="OpenSymbol" w:hAnsi="OpenSymbol" w:cs="OpenSymbol" w:hint="default"/>
+      </w:rPr>
+    </w:lvl>
+    <w:lvl w:ilvl="5">
+      <w:start w:val="1"/>
+      <w:numFmt w:val="bullet"/>
+      <w:lvlText w:val="▪"/>
+      <w:lvlJc w:val="start"/>
+      <w:pPr>
+        <w:tabs>
+          <w:tab w:val="num" w:pos="2520"/>
+        </w:tabs>
+        <w:ind w:start="2520" w:hanging="360"/>
+      </w:pPr>
+      <w:rPr>
+        <w:rFonts w:ascii="OpenSymbol" w:hAnsi="OpenSymbol" w:cs="OpenSymbol" w:hint="default"/>
+      </w:rPr>
+    </w:lvl>
+    <w:lvl w:ilvl="6">
+      <w:start w:val="1"/>
+      <w:numFmt w:val="bullet"/>
+      <w:lvlText w:val=""/>
+      <w:lvlJc w:val="start"/>
+      <w:pPr>
+        <w:tabs>
+          <w:tab w:val="num" w:pos="2880"/>
+        </w:tabs>
+        <w:ind w:start="2880" w:hanging="360"/>
+      </w:pPr>
+      <w:rPr>
+        <w:rFonts w:ascii="Symbol" w:hAnsi="Symbol" w:cs="Symbol" w:hint="default"/>
+      </w:rPr>
+    </w:lvl>
+    <w:lvl w:ilvl="7">
+      <w:start w:val="1"/>
+      <w:numFmt w:val="bullet"/>
+      <w:lvlText w:val="◦"/>
+      <w:lvlJc w:val="start"/>
+      <w:pPr>
+        <w:tabs>
+          <w:tab w:val="num" w:pos="3240"/>
+        </w:tabs>
+        <w:ind w:start="3240" w:hanging="360"/>
+      </w:pPr>
+      <w:rPr>
+        <w:rFonts w:ascii="OpenSymbol" w:hAnsi="OpenSymbol" w:cs="OpenSymbol" w:hint="default"/>
+      </w:rPr>
+    </w:lvl>
+    <w:lvl w:ilvl="8">
+      <w:start w:val="1"/>
+      <w:numFmt w:val="bullet"/>
+      <w:lvlText w:val="▪"/>
+      <w:lvlJc w:val="start"/>
+      <w:pPr>
+        <w:tabs>
+          <w:tab w:val="num" w:pos="3600"/>
+        </w:tabs>
+        <w:ind w:start="3600" w:hanging="360"/>
+      </w:pPr>
+      <w:rPr>
+        <w:rFonts w:ascii="OpenSymbol" w:hAnsi="OpenSymbol" w:cs="OpenSymbol" w:hint="default"/>
+      </w:rPr>
+    </w:lvl>
+  </w:abstractNum>
+  <w:abstractNum w:abstractNumId="15">
+    <w:lvl w:ilvl="0">
+      <w:start w:val="1"/>
+      <w:numFmt w:val="bullet"/>
+      <w:lvlText w:val=""/>
+      <w:lvlJc w:val="start"/>
+      <w:pPr>
+        <w:tabs>
+          <w:tab w:val="num" w:pos="720"/>
+        </w:tabs>
+        <w:ind w:start="720" w:hanging="360"/>
+      </w:pPr>
+      <w:rPr>
+        <w:rFonts w:ascii="Symbol" w:hAnsi="Symbol" w:cs="Symbol" w:hint="default"/>
+      </w:rPr>
+    </w:lvl>
+    <w:lvl w:ilvl="1">
+      <w:start w:val="1"/>
+      <w:numFmt w:val="bullet"/>
+      <w:lvlText w:val="◦"/>
+      <w:lvlJc w:val="start"/>
+      <w:pPr>
+        <w:tabs>
+          <w:tab w:val="num" w:pos="1080"/>
+        </w:tabs>
+        <w:ind w:start="1080" w:hanging="360"/>
+      </w:pPr>
+      <w:rPr>
+        <w:rFonts w:ascii="OpenSymbol" w:hAnsi="OpenSymbol" w:cs="OpenSymbol" w:hint="default"/>
+      </w:rPr>
+    </w:lvl>
+    <w:lvl w:ilvl="2">
+      <w:start w:val="1"/>
+      <w:numFmt w:val="bullet"/>
+      <w:lvlText w:val="▪"/>
+      <w:lvlJc w:val="start"/>
+      <w:pPr>
+        <w:tabs>
+          <w:tab w:val="num" w:pos="1440"/>
+        </w:tabs>
+        <w:ind w:start="1440" w:hanging="360"/>
+      </w:pPr>
+      <w:rPr>
+        <w:rFonts w:ascii="OpenSymbol" w:hAnsi="OpenSymbol" w:cs="OpenSymbol" w:hint="default"/>
+      </w:rPr>
+    </w:lvl>
+    <w:lvl w:ilvl="3">
+      <w:start w:val="1"/>
+      <w:numFmt w:val="bullet"/>
+      <w:lvlText w:val=""/>
+      <w:lvlJc w:val="start"/>
+      <w:pPr>
+        <w:tabs>
+          <w:tab w:val="num" w:pos="1800"/>
+        </w:tabs>
+        <w:ind w:start="1800" w:hanging="360"/>
+      </w:pPr>
+      <w:rPr>
+        <w:rFonts w:ascii="Symbol" w:hAnsi="Symbol" w:cs="Symbol" w:hint="default"/>
+      </w:rPr>
+    </w:lvl>
+    <w:lvl w:ilvl="4">
+      <w:start w:val="1"/>
+      <w:numFmt w:val="bullet"/>
+      <w:lvlText w:val="◦"/>
+      <w:lvlJc w:val="start"/>
+      <w:pPr>
+        <w:tabs>
+          <w:tab w:val="num" w:pos="2160"/>
+        </w:tabs>
+        <w:ind w:start="2160" w:hanging="360"/>
+      </w:pPr>
+      <w:rPr>
+        <w:rFonts w:ascii="OpenSymbol" w:hAnsi="OpenSymbol" w:cs="OpenSymbol" w:hint="default"/>
+      </w:rPr>
+    </w:lvl>
+    <w:lvl w:ilvl="5">
+      <w:start w:val="1"/>
+      <w:numFmt w:val="bullet"/>
+      <w:lvlText w:val="▪"/>
+      <w:lvlJc w:val="start"/>
+      <w:pPr>
+        <w:tabs>
+          <w:tab w:val="num" w:pos="2520"/>
+        </w:tabs>
+        <w:ind w:start="2520" w:hanging="360"/>
+      </w:pPr>
+      <w:rPr>
+        <w:rFonts w:ascii="OpenSymbol" w:hAnsi="OpenSymbol" w:cs="OpenSymbol" w:hint="default"/>
+      </w:rPr>
+    </w:lvl>
+    <w:lvl w:ilvl="6">
+      <w:start w:val="1"/>
+      <w:numFmt w:val="bullet"/>
+      <w:lvlText w:val=""/>
+      <w:lvlJc w:val="start"/>
+      <w:pPr>
+        <w:tabs>
+          <w:tab w:val="num" w:pos="2880"/>
+        </w:tabs>
+        <w:ind w:start="2880" w:hanging="360"/>
+      </w:pPr>
+      <w:rPr>
+        <w:rFonts w:ascii="Symbol" w:hAnsi="Symbol" w:cs="Symbol" w:hint="default"/>
+      </w:rPr>
+    </w:lvl>
+    <w:lvl w:ilvl="7">
+      <w:start w:val="1"/>
+      <w:numFmt w:val="bullet"/>
+      <w:lvlText w:val="◦"/>
+      <w:lvlJc w:val="start"/>
+      <w:pPr>
+        <w:tabs>
+          <w:tab w:val="num" w:pos="3240"/>
+        </w:tabs>
+        <w:ind w:start="3240" w:hanging="360"/>
+      </w:pPr>
+      <w:rPr>
+        <w:rFonts w:ascii="OpenSymbol" w:hAnsi="OpenSymbol" w:cs="OpenSymbol" w:hint="default"/>
+      </w:rPr>
+    </w:lvl>
+    <w:lvl w:ilvl="8">
+      <w:start w:val="1"/>
+      <w:numFmt w:val="bullet"/>
+      <w:lvlText w:val="▪"/>
+      <w:lvlJc w:val="start"/>
+      <w:pPr>
+        <w:tabs>
+          <w:tab w:val="num" w:pos="3600"/>
+        </w:tabs>
+        <w:ind w:start="3600" w:hanging="360"/>
+      </w:pPr>
+      <w:rPr>
+        <w:rFonts w:ascii="OpenSymbol" w:hAnsi="OpenSymbol" w:cs="OpenSymbol" w:hint="default"/>
+      </w:rPr>
+    </w:lvl>
+  </w:abstractNum>
+  <w:abstractNum w:abstractNumId="16">
+    <w:lvl w:ilvl="0">
+      <w:start w:val="1"/>
+      <w:numFmt w:val="bullet"/>
+      <w:lvlText w:val=""/>
+      <w:lvlJc w:val="start"/>
+      <w:pPr>
+        <w:tabs>
+          <w:tab w:val="num" w:pos="720"/>
+        </w:tabs>
+        <w:ind w:start="720" w:hanging="360"/>
+      </w:pPr>
+      <w:rPr>
+        <w:rFonts w:ascii="Symbol" w:hAnsi="Symbol" w:cs="Symbol" w:hint="default"/>
+      </w:rPr>
+    </w:lvl>
+    <w:lvl w:ilvl="1">
+      <w:start w:val="1"/>
+      <w:numFmt w:val="bullet"/>
+      <w:lvlText w:val="◦"/>
+      <w:lvlJc w:val="start"/>
+      <w:pPr>
+        <w:tabs>
+          <w:tab w:val="num" w:pos="1080"/>
+        </w:tabs>
+        <w:ind w:start="1080" w:hanging="360"/>
+      </w:pPr>
+      <w:rPr>
+        <w:rFonts w:ascii="OpenSymbol" w:hAnsi="OpenSymbol" w:cs="OpenSymbol" w:hint="default"/>
+      </w:rPr>
+    </w:lvl>
+    <w:lvl w:ilvl="2">
+      <w:start w:val="1"/>
+      <w:numFmt w:val="bullet"/>
+      <w:lvlText w:val="▪"/>
+      <w:lvlJc w:val="start"/>
+      <w:pPr>
+        <w:tabs>
+          <w:tab w:val="num" w:pos="1440"/>
+        </w:tabs>
+        <w:ind w:start="1440" w:hanging="360"/>
+      </w:pPr>
+      <w:rPr>
+        <w:rFonts w:ascii="OpenSymbol" w:hAnsi="OpenSymbol" w:cs="OpenSymbol" w:hint="default"/>
+      </w:rPr>
+    </w:lvl>
+    <w:lvl w:ilvl="3">
+      <w:start w:val="1"/>
+      <w:numFmt w:val="bullet"/>
+      <w:lvlText w:val=""/>
+      <w:lvlJc w:val="start"/>
+      <w:pPr>
+        <w:tabs>
+          <w:tab w:val="num" w:pos="1800"/>
+        </w:tabs>
+        <w:ind w:start="1800" w:hanging="360"/>
+      </w:pPr>
+      <w:rPr>
+        <w:rFonts w:ascii="Symbol" w:hAnsi="Symbol" w:cs="Symbol" w:hint="default"/>
+      </w:rPr>
+    </w:lvl>
+    <w:lvl w:ilvl="4">
+      <w:start w:val="1"/>
+      <w:numFmt w:val="bullet"/>
+      <w:lvlText w:val="◦"/>
+      <w:lvlJc w:val="start"/>
+      <w:pPr>
+        <w:tabs>
+          <w:tab w:val="num" w:pos="2160"/>
+        </w:tabs>
+        <w:ind w:start="2160" w:hanging="360"/>
+      </w:pPr>
+      <w:rPr>
+        <w:rFonts w:ascii="OpenSymbol" w:hAnsi="OpenSymbol" w:cs="OpenSymbol" w:hint="default"/>
+      </w:rPr>
+    </w:lvl>
+    <w:lvl w:ilvl="5">
+      <w:start w:val="1"/>
+      <w:numFmt w:val="bullet"/>
+      <w:lvlText w:val="▪"/>
+      <w:lvlJc w:val="start"/>
+      <w:pPr>
+        <w:tabs>
+          <w:tab w:val="num" w:pos="2520"/>
+        </w:tabs>
+        <w:ind w:start="2520" w:hanging="360"/>
+      </w:pPr>
+      <w:rPr>
+        <w:rFonts w:ascii="OpenSymbol" w:hAnsi="OpenSymbol" w:cs="OpenSymbol" w:hint="default"/>
+      </w:rPr>
+    </w:lvl>
+    <w:lvl w:ilvl="6">
+      <w:start w:val="1"/>
+      <w:numFmt w:val="bullet"/>
+      <w:lvlText w:val=""/>
+      <w:lvlJc w:val="start"/>
+      <w:pPr>
+        <w:tabs>
+          <w:tab w:val="num" w:pos="2880"/>
+        </w:tabs>
+        <w:ind w:start="2880" w:hanging="360"/>
+      </w:pPr>
+      <w:rPr>
+        <w:rFonts w:ascii="Symbol" w:hAnsi="Symbol" w:cs="Symbol" w:hint="default"/>
+      </w:rPr>
+    </w:lvl>
+    <w:lvl w:ilvl="7">
+      <w:start w:val="1"/>
+      <w:numFmt w:val="bullet"/>
+      <w:lvlText w:val="◦"/>
+      <w:lvlJc w:val="start"/>
+      <w:pPr>
+        <w:tabs>
+          <w:tab w:val="num" w:pos="3240"/>
+        </w:tabs>
+        <w:ind w:start="3240" w:hanging="360"/>
+      </w:pPr>
+      <w:rPr>
+        <w:rFonts w:ascii="OpenSymbol" w:hAnsi="OpenSymbol" w:cs="OpenSymbol" w:hint="default"/>
+      </w:rPr>
+    </w:lvl>
+    <w:lvl w:ilvl="8">
+      <w:start w:val="1"/>
+      <w:numFmt w:val="bullet"/>
+      <w:lvlText w:val="▪"/>
+      <w:lvlJc w:val="start"/>
+      <w:pPr>
+        <w:tabs>
+          <w:tab w:val="num" w:pos="3600"/>
+        </w:tabs>
+        <w:ind w:start="3600" w:hanging="360"/>
+      </w:pPr>
+      <w:rPr>
+        <w:rFonts w:ascii="OpenSymbol" w:hAnsi="OpenSymbol" w:cs="OpenSymbol" w:hint="default"/>
+      </w:rPr>
+    </w:lvl>
+  </w:abstractNum>
+  <w:abstractNum w:abstractNumId="17">
+    <w:lvl w:ilvl="0">
+      <w:start w:val="1"/>
+      <w:numFmt w:val="bullet"/>
+      <w:lvlText w:val=""/>
+      <w:lvlJc w:val="start"/>
+      <w:pPr>
+        <w:tabs>
+          <w:tab w:val="num" w:pos="720"/>
+        </w:tabs>
+        <w:ind w:start="720" w:hanging="360"/>
+      </w:pPr>
+      <w:rPr>
+        <w:rFonts w:ascii="Symbol" w:hAnsi="Symbol" w:cs="Symbol" w:hint="default"/>
+      </w:rPr>
+    </w:lvl>
+    <w:lvl w:ilvl="1">
+      <w:start w:val="1"/>
+      <w:numFmt w:val="bullet"/>
+      <w:lvlText w:val="◦"/>
+      <w:lvlJc w:val="start"/>
+      <w:pPr>
+        <w:tabs>
+          <w:tab w:val="num" w:pos="1080"/>
+        </w:tabs>
+        <w:ind w:start="1080" w:hanging="360"/>
+      </w:pPr>
+      <w:rPr>
+        <w:rFonts w:ascii="OpenSymbol" w:hAnsi="OpenSymbol" w:cs="OpenSymbol" w:hint="default"/>
+      </w:rPr>
+    </w:lvl>
+    <w:lvl w:ilvl="2">
+      <w:start w:val="1"/>
+      <w:numFmt w:val="bullet"/>
+      <w:lvlText w:val="▪"/>
+      <w:lvlJc w:val="start"/>
+      <w:pPr>
+        <w:tabs>
+          <w:tab w:val="num" w:pos="1440"/>
+        </w:tabs>
+        <w:ind w:start="1440" w:hanging="360"/>
+      </w:pPr>
+      <w:rPr>
+        <w:rFonts w:ascii="OpenSymbol" w:hAnsi="OpenSymbol" w:cs="OpenSymbol" w:hint="default"/>
+      </w:rPr>
+    </w:lvl>
+    <w:lvl w:ilvl="3">
+      <w:start w:val="1"/>
+      <w:numFmt w:val="bullet"/>
+      <w:lvlText w:val=""/>
+      <w:lvlJc w:val="start"/>
+      <w:pPr>
+        <w:tabs>
+          <w:tab w:val="num" w:pos="1800"/>
+        </w:tabs>
+        <w:ind w:start="1800" w:hanging="360"/>
+      </w:pPr>
+      <w:rPr>
+        <w:rFonts w:ascii="Symbol" w:hAnsi="Symbol" w:cs="Symbol" w:hint="default"/>
+      </w:rPr>
+    </w:lvl>
+    <w:lvl w:ilvl="4">
+      <w:start w:val="1"/>
+      <w:numFmt w:val="bullet"/>
+      <w:lvlText w:val="◦"/>
+      <w:lvlJc w:val="start"/>
+      <w:pPr>
+        <w:tabs>
+          <w:tab w:val="num" w:pos="2160"/>
+        </w:tabs>
+        <w:ind w:start="2160" w:hanging="360"/>
+      </w:pPr>
+      <w:rPr>
+        <w:rFonts w:ascii="OpenSymbol" w:hAnsi="OpenSymbol" w:cs="OpenSymbol" w:hint="default"/>
+      </w:rPr>
+    </w:lvl>
+    <w:lvl w:ilvl="5">
+      <w:start w:val="1"/>
+      <w:numFmt w:val="bullet"/>
+      <w:lvlText w:val="▪"/>
+      <w:lvlJc w:val="start"/>
+      <w:pPr>
+        <w:tabs>
+          <w:tab w:val="num" w:pos="2520"/>
+        </w:tabs>
+        <w:ind w:start="2520" w:hanging="360"/>
+      </w:pPr>
+      <w:rPr>
+        <w:rFonts w:ascii="OpenSymbol" w:hAnsi="OpenSymbol" w:cs="OpenSymbol" w:hint="default"/>
+      </w:rPr>
+    </w:lvl>
+    <w:lvl w:ilvl="6">
+      <w:start w:val="1"/>
+      <w:numFmt w:val="bullet"/>
+      <w:lvlText w:val=""/>
+      <w:lvlJc w:val="start"/>
+      <w:pPr>
+        <w:tabs>
+          <w:tab w:val="num" w:pos="2880"/>
+        </w:tabs>
+        <w:ind w:start="2880" w:hanging="360"/>
+      </w:pPr>
+      <w:rPr>
+        <w:rFonts w:ascii="Symbol" w:hAnsi="Symbol" w:cs="Symbol" w:hint="default"/>
+      </w:rPr>
+    </w:lvl>
+    <w:lvl w:ilvl="7">
+      <w:start w:val="1"/>
+      <w:numFmt w:val="bullet"/>
+      <w:lvlText w:val="◦"/>
+      <w:lvlJc w:val="start"/>
+      <w:pPr>
+        <w:tabs>
+          <w:tab w:val="num" w:pos="3240"/>
+        </w:tabs>
+        <w:ind w:start="3240" w:hanging="360"/>
+      </w:pPr>
+      <w:rPr>
+        <w:rFonts w:ascii="OpenSymbol" w:hAnsi="OpenSymbol" w:cs="OpenSymbol" w:hint="default"/>
+      </w:rPr>
+    </w:lvl>
+    <w:lvl w:ilvl="8">
+      <w:start w:val="1"/>
+      <w:numFmt w:val="bullet"/>
+      <w:lvlText w:val="▪"/>
+      <w:lvlJc w:val="start"/>
+      <w:pPr>
+        <w:tabs>
+          <w:tab w:val="num" w:pos="3600"/>
+        </w:tabs>
+        <w:ind w:start="3600" w:hanging="360"/>
+      </w:pPr>
+      <w:rPr>
+        <w:rFonts w:ascii="OpenSymbol" w:hAnsi="OpenSymbol" w:cs="OpenSymbol" w:hint="default"/>
+      </w:rPr>
+    </w:lvl>
+  </w:abstractNum>
+  <w:abstractNum w:abstractNumId="18">
+    <w:lvl w:ilvl="0">
+      <w:start w:val="1"/>
+      <w:numFmt w:val="bullet"/>
+      <w:lvlText w:val=""/>
+      <w:lvlJc w:val="start"/>
+      <w:pPr>
+        <w:tabs>
+          <w:tab w:val="num" w:pos="720"/>
+        </w:tabs>
+        <w:ind w:start="720" w:hanging="360"/>
+      </w:pPr>
+      <w:rPr>
+        <w:rFonts w:ascii="Symbol" w:hAnsi="Symbol" w:cs="Symbol" w:hint="default"/>
+      </w:rPr>
+    </w:lvl>
+    <w:lvl w:ilvl="1">
+      <w:start w:val="1"/>
+      <w:numFmt w:val="bullet"/>
+      <w:lvlText w:val="◦"/>
+      <w:lvlJc w:val="start"/>
+      <w:pPr>
+        <w:tabs>
+          <w:tab w:val="num" w:pos="1080"/>
+        </w:tabs>
+        <w:ind w:start="1080" w:hanging="360"/>
+      </w:pPr>
+      <w:rPr>
+        <w:rFonts w:ascii="OpenSymbol" w:hAnsi="OpenSymbol" w:cs="OpenSymbol" w:hint="default"/>
+      </w:rPr>
+    </w:lvl>
+    <w:lvl w:ilvl="2">
+      <w:start w:val="1"/>
+      <w:numFmt w:val="bullet"/>
+      <w:lvlText w:val="▪"/>
+      <w:lvlJc w:val="start"/>
+      <w:pPr>
+        <w:tabs>
+          <w:tab w:val="num" w:pos="1440"/>
+        </w:tabs>
+        <w:ind w:start="1440" w:hanging="360"/>
+      </w:pPr>
+      <w:rPr>
+        <w:rFonts w:ascii="OpenSymbol" w:hAnsi="OpenSymbol" w:cs="OpenSymbol" w:hint="default"/>
+      </w:rPr>
+    </w:lvl>
+    <w:lvl w:ilvl="3">
+      <w:start w:val="1"/>
+      <w:numFmt w:val="bullet"/>
+      <w:lvlText w:val=""/>
+      <w:lvlJc w:val="start"/>
+      <w:pPr>
+        <w:tabs>
+          <w:tab w:val="num" w:pos="1800"/>
+        </w:tabs>
+        <w:ind w:start="1800" w:hanging="360"/>
+      </w:pPr>
+      <w:rPr>
+        <w:rFonts w:ascii="Symbol" w:hAnsi="Symbol" w:cs="Symbol" w:hint="default"/>
+      </w:rPr>
+    </w:lvl>
+    <w:lvl w:ilvl="4">
+      <w:start w:val="1"/>
+      <w:numFmt w:val="bullet"/>
+      <w:lvlText w:val="◦"/>
+      <w:lvlJc w:val="start"/>
+      <w:pPr>
+        <w:tabs>
+          <w:tab w:val="num" w:pos="2160"/>
+        </w:tabs>
+        <w:ind w:start="2160" w:hanging="360"/>
+      </w:pPr>
+      <w:rPr>
+        <w:rFonts w:ascii="OpenSymbol" w:hAnsi="OpenSymbol" w:cs="OpenSymbol" w:hint="default"/>
+      </w:rPr>
+    </w:lvl>
+    <w:lvl w:ilvl="5">
+      <w:start w:val="1"/>
+      <w:numFmt w:val="bullet"/>
+      <w:lvlText w:val="▪"/>
+      <w:lvlJc w:val="start"/>
+      <w:pPr>
+        <w:tabs>
+          <w:tab w:val="num" w:pos="2520"/>
+        </w:tabs>
+        <w:ind w:start="2520" w:hanging="360"/>
+      </w:pPr>
+      <w:rPr>
+        <w:rFonts w:ascii="OpenSymbol" w:hAnsi="OpenSymbol" w:cs="OpenSymbol" w:hint="default"/>
+      </w:rPr>
+    </w:lvl>
+    <w:lvl w:ilvl="6">
+      <w:start w:val="1"/>
+      <w:numFmt w:val="bullet"/>
+      <w:lvlText w:val=""/>
+      <w:lvlJc w:val="start"/>
+      <w:pPr>
+        <w:tabs>
+          <w:tab w:val="num" w:pos="2880"/>
+        </w:tabs>
+        <w:ind w:start="2880" w:hanging="360"/>
+      </w:pPr>
+      <w:rPr>
+        <w:rFonts w:ascii="Symbol" w:hAnsi="Symbol" w:cs="Symbol" w:hint="default"/>
+      </w:rPr>
+    </w:lvl>
+    <w:lvl w:ilvl="7">
+      <w:start w:val="1"/>
+      <w:numFmt w:val="bullet"/>
+      <w:lvlText w:val="◦"/>
+      <w:lvlJc w:val="start"/>
+      <w:pPr>
+        <w:tabs>
+          <w:tab w:val="num" w:pos="3240"/>
+        </w:tabs>
+        <w:ind w:start="3240" w:hanging="360"/>
+      </w:pPr>
+      <w:rPr>
+        <w:rFonts w:ascii="OpenSymbol" w:hAnsi="OpenSymbol" w:cs="OpenSymbol" w:hint="default"/>
+      </w:rPr>
+    </w:lvl>
+    <w:lvl w:ilvl="8">
+      <w:start w:val="1"/>
+      <w:numFmt w:val="bullet"/>
+      <w:lvlText w:val="▪"/>
+      <w:lvlJc w:val="start"/>
+      <w:pPr>
+        <w:tabs>
+          <w:tab w:val="num" w:pos="3600"/>
+        </w:tabs>
+        <w:ind w:start="3600" w:hanging="360"/>
+      </w:pPr>
+      <w:rPr>
+        <w:rFonts w:ascii="OpenSymbol" w:hAnsi="OpenSymbol" w:cs="OpenSymbol" w:hint="default"/>
+      </w:rPr>
+    </w:lvl>
+  </w:abstractNum>
+  <w:abstractNum w:abstractNumId="19">
+    <w:lvl w:ilvl="0">
+      <w:start w:val="1"/>
+      <w:numFmt w:val="bullet"/>
+      <w:lvlText w:val=""/>
+      <w:lvlJc w:val="start"/>
+      <w:pPr>
+        <w:tabs>
+          <w:tab w:val="num" w:pos="720"/>
+        </w:tabs>
+        <w:ind w:start="720" w:hanging="360"/>
+      </w:pPr>
+      <w:rPr>
+        <w:rFonts w:ascii="Symbol" w:hAnsi="Symbol" w:cs="Symbol" w:hint="default"/>
+      </w:rPr>
+    </w:lvl>
+    <w:lvl w:ilvl="1">
+      <w:start w:val="1"/>
+      <w:numFmt w:val="bullet"/>
+      <w:lvlText w:val="◦"/>
+      <w:lvlJc w:val="start"/>
+      <w:pPr>
+        <w:tabs>
+          <w:tab w:val="num" w:pos="1080"/>
+        </w:tabs>
+        <w:ind w:start="1080" w:hanging="360"/>
+      </w:pPr>
+      <w:rPr>
+        <w:rFonts w:ascii="OpenSymbol" w:hAnsi="OpenSymbol" w:cs="OpenSymbol" w:hint="default"/>
+      </w:rPr>
+    </w:lvl>
+    <w:lvl w:ilvl="2">
+      <w:start w:val="1"/>
+      <w:numFmt w:val="bullet"/>
+      <w:lvlText w:val="▪"/>
+      <w:lvlJc w:val="start"/>
+      <w:pPr>
+        <w:tabs>
+          <w:tab w:val="num" w:pos="1440"/>
+        </w:tabs>
+        <w:ind w:start="1440" w:hanging="360"/>
+      </w:pPr>
+      <w:rPr>
+        <w:rFonts w:ascii="OpenSymbol" w:hAnsi="OpenSymbol" w:cs="OpenSymbol" w:hint="default"/>
+      </w:rPr>
+    </w:lvl>
+    <w:lvl w:ilvl="3">
+      <w:start w:val="1"/>
+      <w:numFmt w:val="bullet"/>
+      <w:lvlText w:val=""/>
+      <w:lvlJc w:val="start"/>
+      <w:pPr>
+        <w:tabs>
+          <w:tab w:val="num" w:pos="1800"/>
+        </w:tabs>
+        <w:ind w:start="1800" w:hanging="360"/>
+      </w:pPr>
+      <w:rPr>
+        <w:rFonts w:ascii="Symbol" w:hAnsi="Symbol" w:cs="Symbol" w:hint="default"/>
+      </w:rPr>
+    </w:lvl>
+    <w:lvl w:ilvl="4">
+      <w:start w:val="1"/>
+      <w:numFmt w:val="bullet"/>
+      <w:lvlText w:val="◦"/>
+      <w:lvlJc w:val="start"/>
+      <w:pPr>
+        <w:tabs>
+          <w:tab w:val="num" w:pos="2160"/>
+        </w:tabs>
+        <w:ind w:start="2160" w:hanging="360"/>
+      </w:pPr>
+      <w:rPr>
+        <w:rFonts w:ascii="OpenSymbol" w:hAnsi="OpenSymbol" w:cs="OpenSymbol" w:hint="default"/>
+      </w:rPr>
+    </w:lvl>
+    <w:lvl w:ilvl="5">
+      <w:start w:val="1"/>
+      <w:numFmt w:val="bullet"/>
+      <w:lvlText w:val="▪"/>
+      <w:lvlJc w:val="start"/>
+      <w:pPr>
+        <w:tabs>
+          <w:tab w:val="num" w:pos="2520"/>
+        </w:tabs>
+        <w:ind w:start="2520" w:hanging="360"/>
+      </w:pPr>
+      <w:rPr>
+        <w:rFonts w:ascii="OpenSymbol" w:hAnsi="OpenSymbol" w:cs="OpenSymbol" w:hint="default"/>
+      </w:rPr>
+    </w:lvl>
+    <w:lvl w:ilvl="6">
+      <w:start w:val="1"/>
+      <w:numFmt w:val="bullet"/>
+      <w:lvlText w:val=""/>
+      <w:lvlJc w:val="start"/>
+      <w:pPr>
+        <w:tabs>
+          <w:tab w:val="num" w:pos="2880"/>
+        </w:tabs>
+        <w:ind w:start="2880" w:hanging="360"/>
+      </w:pPr>
+      <w:rPr>
+        <w:rFonts w:ascii="Symbol" w:hAnsi="Symbol" w:cs="Symbol" w:hint="default"/>
+      </w:rPr>
+    </w:lvl>
+    <w:lvl w:ilvl="7">
+      <w:start w:val="1"/>
+      <w:numFmt w:val="bullet"/>
+      <w:lvlText w:val="◦"/>
+      <w:lvlJc w:val="start"/>
+      <w:pPr>
+        <w:tabs>
+          <w:tab w:val="num" w:pos="3240"/>
+        </w:tabs>
+        <w:ind w:start="3240" w:hanging="360"/>
+      </w:pPr>
+      <w:rPr>
+        <w:rFonts w:ascii="OpenSymbol" w:hAnsi="OpenSymbol" w:cs="OpenSymbol" w:hint="default"/>
+      </w:rPr>
+    </w:lvl>
+    <w:lvl w:ilvl="8">
+      <w:start w:val="1"/>
+      <w:numFmt w:val="bullet"/>
+      <w:lvlText w:val="▪"/>
+      <w:lvlJc w:val="start"/>
+      <w:pPr>
+        <w:tabs>
+          <w:tab w:val="num" w:pos="3600"/>
+        </w:tabs>
+        <w:ind w:start="3600" w:hanging="360"/>
+      </w:pPr>
+      <w:rPr>
+        <w:rFonts w:ascii="OpenSymbol" w:hAnsi="OpenSymbol" w:cs="OpenSymbol" w:hint="default"/>
+      </w:rPr>
+    </w:lvl>
+  </w:abstractNum>
+  <w:abstractNum w:abstractNumId="20">
+    <w:lvl w:ilvl="0">
+      <w:start w:val="1"/>
+      <w:numFmt w:val="bullet"/>
+      <w:lvlText w:val=""/>
+      <w:lvlJc w:val="start"/>
+      <w:pPr>
+        <w:tabs>
+          <w:tab w:val="num" w:pos="720"/>
+        </w:tabs>
+        <w:ind w:start="720" w:hanging="360"/>
+      </w:pPr>
+      <w:rPr>
+        <w:rFonts w:ascii="Symbol" w:hAnsi="Symbol" w:cs="Symbol" w:hint="default"/>
+      </w:rPr>
+    </w:lvl>
+    <w:lvl w:ilvl="1">
+      <w:start w:val="1"/>
+      <w:numFmt w:val="bullet"/>
+      <w:lvlText w:val="◦"/>
+      <w:lvlJc w:val="start"/>
+      <w:pPr>
+        <w:tabs>
+          <w:tab w:val="num" w:pos="1080"/>
+        </w:tabs>
+        <w:ind w:start="1080" w:hanging="360"/>
+      </w:pPr>
+      <w:rPr>
+        <w:rFonts w:ascii="OpenSymbol" w:hAnsi="OpenSymbol" w:cs="OpenSymbol" w:hint="default"/>
+      </w:rPr>
+    </w:lvl>
+    <w:lvl w:ilvl="2">
+      <w:start w:val="1"/>
+      <w:numFmt w:val="bullet"/>
+      <w:lvlText w:val="▪"/>
+      <w:lvlJc w:val="start"/>
+      <w:pPr>
+        <w:tabs>
+          <w:tab w:val="num" w:pos="1440"/>
+        </w:tabs>
+        <w:ind w:start="1440" w:hanging="360"/>
+      </w:pPr>
+      <w:rPr>
+        <w:rFonts w:ascii="OpenSymbol" w:hAnsi="OpenSymbol" w:cs="OpenSymbol" w:hint="default"/>
+      </w:rPr>
+    </w:lvl>
+    <w:lvl w:ilvl="3">
+      <w:start w:val="1"/>
+      <w:numFmt w:val="bullet"/>
+      <w:lvlText w:val=""/>
+      <w:lvlJc w:val="start"/>
+      <w:pPr>
+        <w:tabs>
+          <w:tab w:val="num" w:pos="1800"/>
+        </w:tabs>
+        <w:ind w:start="1800" w:hanging="360"/>
+      </w:pPr>
+      <w:rPr>
+        <w:rFonts w:ascii="Symbol" w:hAnsi="Symbol" w:cs="Symbol" w:hint="default"/>
+      </w:rPr>
+    </w:lvl>
+    <w:lvl w:ilvl="4">
+      <w:start w:val="1"/>
+      <w:numFmt w:val="bullet"/>
+      <w:lvlText w:val="◦"/>
+      <w:lvlJc w:val="start"/>
+      <w:pPr>
+        <w:tabs>
+          <w:tab w:val="num" w:pos="2160"/>
+        </w:tabs>
+        <w:ind w:start="2160" w:hanging="360"/>
+      </w:pPr>
+      <w:rPr>
+        <w:rFonts w:ascii="OpenSymbol" w:hAnsi="OpenSymbol" w:cs="OpenSymbol" w:hint="default"/>
+      </w:rPr>
+    </w:lvl>
+    <w:lvl w:ilvl="5">
+      <w:start w:val="1"/>
+      <w:numFmt w:val="bullet"/>
+      <w:lvlText w:val="▪"/>
+      <w:lvlJc w:val="start"/>
+      <w:pPr>
+        <w:tabs>
+          <w:tab w:val="num" w:pos="2520"/>
+        </w:tabs>
+        <w:ind w:start="2520" w:hanging="360"/>
+      </w:pPr>
+      <w:rPr>
+        <w:rFonts w:ascii="OpenSymbol" w:hAnsi="OpenSymbol" w:cs="OpenSymbol" w:hint="default"/>
+      </w:rPr>
+    </w:lvl>
+    <w:lvl w:ilvl="6">
+      <w:start w:val="1"/>
+      <w:numFmt w:val="bullet"/>
+      <w:lvlText w:val=""/>
+      <w:lvlJc w:val="start"/>
+      <w:pPr>
+        <w:tabs>
+          <w:tab w:val="num" w:pos="2880"/>
+        </w:tabs>
+        <w:ind w:start="2880" w:hanging="360"/>
+      </w:pPr>
+      <w:rPr>
+        <w:rFonts w:ascii="Symbol" w:hAnsi="Symbol" w:cs="Symbol" w:hint="default"/>
+      </w:rPr>
+    </w:lvl>
+    <w:lvl w:ilvl="7">
+      <w:start w:val="1"/>
+      <w:numFmt w:val="bullet"/>
+      <w:lvlText w:val="◦"/>
+      <w:lvlJc w:val="start"/>
+      <w:pPr>
+        <w:tabs>
+          <w:tab w:val="num" w:pos="3240"/>
+        </w:tabs>
+        <w:ind w:start="3240" w:hanging="360"/>
+      </w:pPr>
+      <w:rPr>
+        <w:rFonts w:ascii="OpenSymbol" w:hAnsi="OpenSymbol" w:cs="OpenSymbol" w:hint="default"/>
+      </w:rPr>
+    </w:lvl>
+    <w:lvl w:ilvl="8">
+      <w:start w:val="1"/>
+      <w:numFmt w:val="bullet"/>
+      <w:lvlText w:val="▪"/>
+      <w:lvlJc w:val="start"/>
+      <w:pPr>
+        <w:tabs>
+          <w:tab w:val="num" w:pos="3600"/>
+        </w:tabs>
+        <w:ind w:start="3600" w:hanging="360"/>
+      </w:pPr>
+      <w:rPr>
+        <w:rFonts w:ascii="OpenSymbol" w:hAnsi="OpenSymbol" w:cs="OpenSymbol" w:hint="default"/>
+      </w:rPr>
+    </w:lvl>
+  </w:abstractNum>
+  <w:abstractNum w:abstractNumId="21">
+    <w:lvl w:ilvl="0">
+      <w:start w:val="1"/>
+      <w:numFmt w:val="bullet"/>
+      <w:lvlText w:val=""/>
+      <w:lvlJc w:val="start"/>
+      <w:pPr>
+        <w:tabs>
+          <w:tab w:val="num" w:pos="720"/>
+        </w:tabs>
+        <w:ind w:start="720" w:hanging="360"/>
+      </w:pPr>
+      <w:rPr>
+        <w:rFonts w:ascii="Symbol" w:hAnsi="Symbol" w:cs="Symbol" w:hint="default"/>
+      </w:rPr>
+    </w:lvl>
+    <w:lvl w:ilvl="1">
+      <w:start w:val="1"/>
+      <w:numFmt w:val="bullet"/>
+      <w:lvlText w:val="◦"/>
+      <w:lvlJc w:val="start"/>
+      <w:pPr>
+        <w:tabs>
+          <w:tab w:val="num" w:pos="1080"/>
+        </w:tabs>
+        <w:ind w:start="1080" w:hanging="360"/>
+      </w:pPr>
+      <w:rPr>
+        <w:rFonts w:ascii="OpenSymbol" w:hAnsi="OpenSymbol" w:cs="OpenSymbol" w:hint="default"/>
+      </w:rPr>
+    </w:lvl>
+    <w:lvl w:ilvl="2">
+      <w:start w:val="1"/>
+      <w:numFmt w:val="bullet"/>
+      <w:lvlText w:val="▪"/>
+      <w:lvlJc w:val="start"/>
+      <w:pPr>
+        <w:tabs>
+          <w:tab w:val="num" w:pos="1440"/>
+        </w:tabs>
+        <w:ind w:start="1440" w:hanging="360"/>
+      </w:pPr>
+      <w:rPr>
+        <w:rFonts w:ascii="OpenSymbol" w:hAnsi="OpenSymbol" w:cs="OpenSymbol" w:hint="default"/>
+      </w:rPr>
+    </w:lvl>
+    <w:lvl w:ilvl="3">
+      <w:start w:val="1"/>
+      <w:numFmt w:val="bullet"/>
+      <w:lvlText w:val=""/>
+      <w:lvlJc w:val="start"/>
+      <w:pPr>
+        <w:tabs>
+          <w:tab w:val="num" w:pos="1800"/>
+        </w:tabs>
+        <w:ind w:start="1800" w:hanging="360"/>
+      </w:pPr>
+      <w:rPr>
+        <w:rFonts w:ascii="Symbol" w:hAnsi="Symbol" w:cs="Symbol" w:hint="default"/>
+      </w:rPr>
+    </w:lvl>
+    <w:lvl w:ilvl="4">
+      <w:start w:val="1"/>
+      <w:numFmt w:val="bullet"/>
+      <w:lvlText w:val="◦"/>
+      <w:lvlJc w:val="start"/>
+      <w:pPr>
+        <w:tabs>
+          <w:tab w:val="num" w:pos="2160"/>
+        </w:tabs>
+        <w:ind w:start="2160" w:hanging="360"/>
+      </w:pPr>
+      <w:rPr>
+        <w:rFonts w:ascii="OpenSymbol" w:hAnsi="OpenSymbol" w:cs="OpenSymbol" w:hint="default"/>
+      </w:rPr>
+    </w:lvl>
+    <w:lvl w:ilvl="5">
+      <w:start w:val="1"/>
+      <w:numFmt w:val="bullet"/>
+      <w:lvlText w:val="▪"/>
+      <w:lvlJc w:val="start"/>
+      <w:pPr>
+        <w:tabs>
+          <w:tab w:val="num" w:pos="2520"/>
+        </w:tabs>
+        <w:ind w:start="2520" w:hanging="360"/>
+      </w:pPr>
+      <w:rPr>
+        <w:rFonts w:ascii="OpenSymbol" w:hAnsi="OpenSymbol" w:cs="OpenSymbol" w:hint="default"/>
+      </w:rPr>
+    </w:lvl>
+    <w:lvl w:ilvl="6">
+      <w:start w:val="1"/>
+      <w:numFmt w:val="bullet"/>
+      <w:lvlText w:val=""/>
+      <w:lvlJc w:val="start"/>
+      <w:pPr>
+        <w:tabs>
+          <w:tab w:val="num" w:pos="2880"/>
+        </w:tabs>
+        <w:ind w:start="2880" w:hanging="360"/>
+      </w:pPr>
+      <w:rPr>
+        <w:rFonts w:ascii="Symbol" w:hAnsi="Symbol" w:cs="Symbol" w:hint="default"/>
+      </w:rPr>
+    </w:lvl>
+    <w:lvl w:ilvl="7">
+      <w:start w:val="1"/>
+      <w:numFmt w:val="bullet"/>
+      <w:lvlText w:val="◦"/>
+      <w:lvlJc w:val="start"/>
+      <w:pPr>
+        <w:tabs>
+          <w:tab w:val="num" w:pos="3240"/>
+        </w:tabs>
+        <w:ind w:start="3240" w:hanging="360"/>
+      </w:pPr>
+      <w:rPr>
+        <w:rFonts w:ascii="OpenSymbol" w:hAnsi="OpenSymbol" w:cs="OpenSymbol" w:hint="default"/>
+      </w:rPr>
+    </w:lvl>
+    <w:lvl w:ilvl="8">
+      <w:start w:val="1"/>
+      <w:numFmt w:val="bullet"/>
+      <w:lvlText w:val="▪"/>
+      <w:lvlJc w:val="start"/>
+      <w:pPr>
+        <w:tabs>
+          <w:tab w:val="num" w:pos="3600"/>
+        </w:tabs>
+        <w:ind w:start="3600" w:hanging="360"/>
+      </w:pPr>
+      <w:rPr>
+        <w:rFonts w:ascii="OpenSymbol" w:hAnsi="OpenSymbol" w:cs="OpenSymbol" w:hint="default"/>
+      </w:rPr>
+    </w:lvl>
+  </w:abstractNum>
+  <w:abstractNum w:abstractNumId="22">
     <w:lvl w:ilvl="0">
       <w:start w:val="1"/>
       <w:numFmt w:val="none"/>
@@ -3540,6 +4873,33 @@
   </w:num>
   <w:num w:numId="13">
     <w:abstractNumId w:val="13"/>
+  </w:num>
+  <w:num w:numId="14">
+    <w:abstractNumId w:val="14"/>
+  </w:num>
+  <w:num w:numId="15">
+    <w:abstractNumId w:val="15"/>
+  </w:num>
+  <w:num w:numId="16">
+    <w:abstractNumId w:val="16"/>
+  </w:num>
+  <w:num w:numId="17">
+    <w:abstractNumId w:val="17"/>
+  </w:num>
+  <w:num w:numId="18">
+    <w:abstractNumId w:val="18"/>
+  </w:num>
+  <w:num w:numId="19">
+    <w:abstractNumId w:val="19"/>
+  </w:num>
+  <w:num w:numId="20">
+    <w:abstractNumId w:val="20"/>
+  </w:num>
+  <w:num w:numId="21">
+    <w:abstractNumId w:val="21"/>
+  </w:num>
+  <w:num w:numId="22">
+    <w:abstractNumId w:val="22"/>
   </w:num>
 </w:numbering>
 </file>

</xml_diff>

<commit_message>
aggiornate le decisioni di design
</commit_message>
<xml_diff>
--- a/documentazione/designDecisions.docx
+++ b/documentazione/designDecisions.docx
@@ -57,7 +57,7 @@
         <w:rPr>
           <w:lang w:val="it-IT" w:eastAsia="zh-CN" w:bidi="hi-IN"/>
         </w:rPr>
-        <w:t xml:space="preserve">Admin: rappresenta gli amministratori che si autenticano nell’applicazione tramite un email specializzata per il ruolo (ad esempio </w:t>
+        <w:t xml:space="preserve">Admin: rappresenta gli amministratori che si autenticano nell’applicazione tramite un email specializzata per il ruolo della seguente forma, ovvero </w:t>
       </w:r>
       <w:hyperlink r:id="rId2">
         <w:r>
@@ -65,14 +65,14 @@
             <w:rStyle w:val="Hyperlink"/>
             <w:lang w:val="it-IT" w:eastAsia="zh-CN" w:bidi="hi-IN"/>
           </w:rPr>
-          <w:t>admin@dietiEstates25.it</w:t>
+          <w:t>ruoloId@dietiEstates25.it</w:t>
         </w:r>
       </w:hyperlink>
       <w:r>
         <w:rPr>
           <w:lang w:val="it-IT" w:eastAsia="zh-CN" w:bidi="hi-IN"/>
         </w:rPr>
-        <w:t xml:space="preserve"> ) ed una password fornita dall’amministratore nominante(ovvero quello che l’ha nominato). Tra di essi vi sarà anche il gestore della agenzia immobiliare, che invece non è nominato da un amministratore ma dai responsabili della piattaforma, quindi può non “conoscere” l’amministratore nominante.</w:t>
+        <w:t>, ed una password fornita dall’amministratore nominante(ovvero quello che l’ha nominato). Tra di essi vi sarà anche il gestore della agenzia immobiliare, che invece non è nominato da un amministratore ma dai responsabili della piattaforma, quindi può non “conoscere” l’amministratore nominante. In particolare, per quanto riguarda email e password, un amministratore potrà modificare la password di autenticazione, ma non la sua email che resta predefinita.</w:t>
       </w:r>
     </w:p>
     <w:p>
@@ -132,7 +132,7 @@
         <w:rPr>
           <w:lang w:val="it-IT" w:eastAsia="zh-CN" w:bidi="hi-IN"/>
         </w:rPr>
-        <w:t>Crea account per amministratore.</w:t>
+        <w:t>Crea account per amministratore, specificano il ruoloId nel formato della email e una password.</w:t>
       </w:r>
     </w:p>
     <w:p>
@@ -222,7 +222,7 @@
         <w:rPr>
           <w:lang w:val="it-IT" w:eastAsia="zh-CN" w:bidi="hi-IN"/>
         </w:rPr>
-        <w:t xml:space="preserve"> ). Tra le principali mansioni vi sono le interazioni con gli utenti, la gestione di annunci immobiliari e la revisione di offerte. In particolare, la visualizzazione di offerte e di visite avviene esclusivamente in modo correlato ad un immobile, quindi nella pagina di visualizzazione di quest’ultimo.</w:t>
+        <w:t xml:space="preserve"> ). Tra le principali mansioni vi sono le interazioni con gli utenti, la gestione di annunci immobiliari e la revisione di offerte. In particolare, la visualizzazione di offerte e di visite avviene esclusivamente in modo correlato ad un singolo immobile, quindi nella pagina dell’annuncio verranno visualizzate la totalità delle offerte avanzate da tutti gli utenti per quell’immobile. Infine, ogni agente immobiliare dispone di un centro visite, il quale è un semplice raccoglitore di tutte le visite richieste sugli annunci immobiliari creati dall’agente, ma non è uno storico, in quanto i dati, oppure le visite intere, potranno essere eliminate senza prevedere una consistenza (le visite non verranno visualizzate all’interno di un annuncio di un immobile).</w:t>
       </w:r>
     </w:p>
     <w:p>
@@ -282,6 +282,26 @@
         <w:rPr>
           <w:lang w:val="it-IT" w:eastAsia="zh-CN" w:bidi="hi-IN"/>
         </w:rPr>
+        <w:t>Conosce il suo centro visite.</w:t>
+      </w:r>
+    </w:p>
+    <w:p>
+      <w:pPr>
+        <w:pStyle w:val="BodyText"/>
+        <w:numPr>
+          <w:ilvl w:val="0"/>
+          <w:numId w:val="3"/>
+        </w:numPr>
+        <w:bidi w:val="0"/>
+        <w:jc w:val="start"/>
+        <w:rPr>
+          <w:lang w:val="it-IT" w:eastAsia="zh-CN" w:bidi="hi-IN"/>
+        </w:rPr>
+      </w:pPr>
+      <w:r>
+        <w:rPr>
+          <w:lang w:val="it-IT" w:eastAsia="zh-CN" w:bidi="hi-IN"/>
+        </w:rPr>
         <w:t>Pubblica nuovi annunci immobiliari.</w:t>
       </w:r>
     </w:p>
@@ -409,6 +429,38 @@
       <w:pPr>
         <w:pStyle w:val="BodyText"/>
         <w:bidi w:val="0"/>
+        <w:jc w:val="start"/>
+        <w:rPr>
+          <w:lang w:val="it-IT" w:eastAsia="zh-CN" w:bidi="hi-IN"/>
+        </w:rPr>
+      </w:pPr>
+      <w:r>
+        <w:rPr>
+          <w:lang w:val="it-IT" w:eastAsia="zh-CN" w:bidi="hi-IN"/>
+        </w:rPr>
+        <w:t>Annuncio:</w:t>
+      </w:r>
+    </w:p>
+    <w:p>
+      <w:pPr>
+        <w:pStyle w:val="BodyText"/>
+        <w:bidi w:val="0"/>
+        <w:jc w:val="start"/>
+        <w:rPr>
+          <w:lang w:val="it-IT" w:eastAsia="zh-CN" w:bidi="hi-IN"/>
+        </w:rPr>
+      </w:pPr>
+      <w:r>
+        <w:rPr>
+          <w:lang w:val="it-IT" w:eastAsia="zh-CN" w:bidi="hi-IN"/>
+        </w:rPr>
+        <w:t>CentroVisite:</w:t>
+      </w:r>
+    </w:p>
+    <w:p>
+      <w:pPr>
+        <w:pStyle w:val="BodyText"/>
+        <w:bidi w:val="0"/>
         <w:ind w:hanging="0" w:start="0"/>
         <w:jc w:val="start"/>
         <w:rPr>
@@ -419,7 +471,7 @@
         <w:rPr>
           <w:lang w:val="it-IT" w:eastAsia="zh-CN" w:bidi="hi-IN"/>
         </w:rPr>
-        <w:t>RealEstate: rappresenta un immobile di interesse per il quale è possibile creare un annuncio immobiliare. Quando verrà visualizzato il corrispettivo annuncio, dovranno contestualmente essere recuperate tutte le offerte avanzate per l’immobile e le visite richieste ed eventualmente accordate, visualizzabili sia dall’agente che dall’utente. (idea: potremmo suddividere come concetti immobile da annuncio immobiliare, in modo tale che uno stesso immobile possa essere presente, ad esempio, in un annuncio di affitto e in uno di vendita contemporaneamente)</w:t>
+        <w:t>RealEstate: rappresenta un immobile di interesse per il quale è possibile creare un annuncio immobiliare. Quando verrà visualizzato il corrispettivo annuncio, dovranno contestualmente essere recuperate tutte le offerte avanzate per l’immobile da un particolare utente (gli utenti non visualizzano offerte fatte da altri utenti, ne tantomeno visite e ricerche) e le visite richieste ed eventualmente accordate, visualizzabili sia dall’agente che dall’utente. Ancora, un immobile non può essere presente in più annunci contemporaneamente, ad esempio non è possibile registrare lo stesso immobile sia in un annuncio di affitto che di vendita. Infine, un annuncio immobiliare non caricherà, contrariamente a quanto avviene per le offerte, tutte le visite prenotate e risolte(accettate o rifiutate), che saranno invece consultabili direttamente nel centro visite del agente immobiliare oppure tramite notifica da parte di un utente.</w:t>
       </w:r>
     </w:p>
     <w:p>
@@ -719,7 +771,7 @@
         <w:rPr>
           <w:lang w:val="it-IT" w:eastAsia="zh-CN" w:bidi="hi-IN"/>
         </w:rPr>
-        <w:t>Recupera le visite (storico oppure no?) richieste dagli utenti e accettate o rifiutate dagli agenti.</w:t>
+        <w:t>Conosce l’amministratore che può modificare o cancellare l’annuncio.</w:t>
       </w:r>
     </w:p>
     <w:p>
@@ -739,7 +791,7 @@
         <w:rPr>
           <w:lang w:val="it-IT" w:eastAsia="zh-CN" w:bidi="hi-IN"/>
         </w:rPr>
-        <w:t>Conosce l’amministratore che può modificare o cancellare l’annuncio.</w:t>
+        <w:t>Conosce l’agente che ha creato l’annuncio, e che lo può modificare o cancellare.</w:t>
       </w:r>
     </w:p>
     <w:p>
@@ -759,26 +811,6 @@
         <w:rPr>
           <w:lang w:val="it-IT" w:eastAsia="zh-CN" w:bidi="hi-IN"/>
         </w:rPr>
-        <w:t>Conosce l’agente che ha creato l’annuncio, e che lo può modificare o cancellare.</w:t>
-      </w:r>
-    </w:p>
-    <w:p>
-      <w:pPr>
-        <w:pStyle w:val="BodyText"/>
-        <w:numPr>
-          <w:ilvl w:val="0"/>
-          <w:numId w:val="4"/>
-        </w:numPr>
-        <w:bidi w:val="0"/>
-        <w:jc w:val="start"/>
-        <w:rPr>
-          <w:lang w:val="it-IT" w:eastAsia="zh-CN" w:bidi="hi-IN"/>
-        </w:rPr>
-      </w:pPr>
-      <w:r>
-        <w:rPr>
-          <w:lang w:val="it-IT" w:eastAsia="zh-CN" w:bidi="hi-IN"/>
-        </w:rPr>
         <w:t>Conosce le ricerche a cui è associato l’annuncio.</w:t>
       </w:r>
     </w:p>
@@ -1030,7 +1062,7 @@
         <w:rPr>
           <w:lang w:val="it-IT" w:eastAsia="zh-CN" w:bidi="hi-IN"/>
         </w:rPr>
-        <w:t>Search: rappresenta una ricerca parametrizzata che l’utente esegue per ricercare un immobile di interesse nel sistema, e ogni volta che viene eseguita una nuova ricerca quest’ultima viene salvata nello storico che contiene tutte le ricerche eseguite dall’utente, in modo che possano facilmente essere rieseguite successivamente.</w:t>
+        <w:t>Search: rappresenta una ricerca parametrizzata che l’utente esegue per ricercare un immobile di interesse nel sistema, e ogni volta che viene eseguita una nuova ricerca quest’ultima viene salvata nello storico che contiene tutte le ricerche eseguite dall’utente, in modo che possano facilmente essere rieseguite successivamente. Come parametri di una ricerca saranno previsti un sottoinsieme dei campi di un annuncio immobiliare o di un immobile.</w:t>
       </w:r>
     </w:p>
     <w:p>
@@ -1130,7 +1162,7 @@
         <w:rPr>
           <w:lang w:val="it-IT" w:eastAsia="zh-CN" w:bidi="hi-IN"/>
         </w:rPr>
-        <w:t>Conosce potenzialmente tutti i campi di un immobile (da decidere).</w:t>
+        <w:t>Conosce la classe energetica di un immobile.</w:t>
       </w:r>
     </w:p>
     <w:p>
@@ -1150,7 +1182,7 @@
         <w:rPr>
           <w:lang w:val="it-IT" w:eastAsia="zh-CN" w:bidi="hi-IN"/>
         </w:rPr>
-        <w:t>Conosce la classe energetica di un immobile.</w:t>
+        <w:t>Conosce la città relativa ad un annuncio immobiliare.</w:t>
       </w:r>
     </w:p>
     <w:p>
@@ -1170,7 +1202,7 @@
         <w:rPr>
           <w:lang w:val="it-IT" w:eastAsia="zh-CN" w:bidi="hi-IN"/>
         </w:rPr>
-        <w:t>Conosce la città relativa ad un annuncio immobiliare.</w:t>
+        <w:t>Conosce la municipalità relativa ad un annuncio immobiliare.</w:t>
       </w:r>
     </w:p>
     <w:p>
@@ -1190,7 +1222,7 @@
         <w:rPr>
           <w:lang w:val="it-IT" w:eastAsia="zh-CN" w:bidi="hi-IN"/>
         </w:rPr>
-        <w:t>Conosce la municipalità relativa ad un annuncio immobiliare.</w:t>
+        <w:t>Conosce un raggio abitativo selezionato su una mappa interattiva.</w:t>
       </w:r>
     </w:p>
     <w:p>
@@ -1210,7 +1242,7 @@
         <w:rPr>
           <w:lang w:val="it-IT" w:eastAsia="zh-CN" w:bidi="hi-IN"/>
         </w:rPr>
-        <w:t>Conosce un raggio abitativo selezionato su una mappa interattiva.</w:t>
+        <w:t>Seleziona gli immobili che soddisfano la ricerca.</w:t>
       </w:r>
     </w:p>
     <w:p>
@@ -1230,7 +1262,7 @@
         <w:rPr>
           <w:lang w:val="it-IT" w:eastAsia="zh-CN" w:bidi="hi-IN"/>
         </w:rPr>
-        <w:t>Seleziona gli immobili che soddisfano la ricerca.</w:t>
+        <w:t>Salva la ricerca nello storico delle ricerche del corrispettivo utente.</w:t>
       </w:r>
     </w:p>
     <w:p>
@@ -1250,26 +1282,6 @@
         <w:rPr>
           <w:lang w:val="it-IT" w:eastAsia="zh-CN" w:bidi="hi-IN"/>
         </w:rPr>
-        <w:t>Salva la ricerca nello storico delle ricerche del corrispettivo utente.</w:t>
-      </w:r>
-    </w:p>
-    <w:p>
-      <w:pPr>
-        <w:pStyle w:val="BodyText"/>
-        <w:numPr>
-          <w:ilvl w:val="0"/>
-          <w:numId w:val="7"/>
-        </w:numPr>
-        <w:bidi w:val="0"/>
-        <w:jc w:val="start"/>
-        <w:rPr>
-          <w:lang w:val="it-IT" w:eastAsia="zh-CN" w:bidi="hi-IN"/>
-        </w:rPr>
-      </w:pPr>
-      <w:r>
-        <w:rPr>
-          <w:lang w:val="it-IT" w:eastAsia="zh-CN" w:bidi="hi-IN"/>
-        </w:rPr>
         <w:t>Conosce l’utente che ha effettuato la ricerca.</w:t>
       </w:r>
     </w:p>
@@ -1517,7 +1529,7 @@
         <w:rPr>
           <w:lang w:val="it-IT" w:eastAsia="zh-CN" w:bidi="hi-IN"/>
         </w:rPr>
-        <w:t>Appointment (DA RIFINIRE): rappresenta una richiesta di visita che può avanzare un utente nei confronti di un agente immobiliare, al fine di visitare il corrispettivo immobile nell’annuncio. Gli appuntamenti sono prenotabili direttamente nella pagina di visualizzazione di un immobile, e non ci sarà uno storico di tutte le visite effettuate, ma verrà visualizzato solo il prossimo appuntamento preso.</w:t>
+        <w:t>Appointment : rappresenta una richiesta di visita che può avanzare un utente nei confronti di un agente immobiliare, al fine di visitare il corrispettivo immobile nell’annuncio. Gli appuntamenti sono prenotabili direttamente nella pagina di visualizzazione di un immobile, e tutte le richieste di appuntamento con le corrispettive azioni verranno salvate nel centro visite appartenente all’agente che ha creato l’annuncio.</w:t>
       </w:r>
     </w:p>
     <w:p>
@@ -1557,7 +1569,7 @@
         <w:rPr>
           <w:lang w:val="it-IT" w:eastAsia="zh-CN" w:bidi="hi-IN"/>
         </w:rPr>
-        <w:t>Invia tutte le visite registrate (no, non è uno storico).</w:t>
+        <w:t>Salva la visita nel corrispettivo centro notifiche dell’agente proprietario dell’annuncio.</w:t>
       </w:r>
     </w:p>
     <w:p>
@@ -1604,19 +1616,15 @@
       <w:pPr>
         <w:pStyle w:val="Heading2"/>
         <w:numPr>
-          <w:ilvl w:val="0"/>
-          <w:numId w:val="0"/>
+          <w:ilvl w:val="1"/>
+          <w:numId w:val="1"/>
         </w:numPr>
         <w:ind w:hanging="0" w:start="0"/>
-        <w:rPr>
-          <w:lang w:val="it-IT" w:eastAsia="zh-CN" w:bidi="hi-IN"/>
-        </w:rPr>
-      </w:pPr>
-      <w:r>
-        <w:rPr>
-          <w:lang w:val="it-IT" w:eastAsia="zh-CN" w:bidi="hi-IN"/>
-        </w:rPr>
-        <w:t>Da decidere.</w:t>
+        <w:rPr/>
+      </w:pPr>
+      <w:r>
+        <w:rPr/>
+        <w:t>Decisioni prese</w:t>
       </w:r>
     </w:p>
     <w:p>
@@ -1626,56 +1634,26 @@
           <w:ilvl w:val="0"/>
           <w:numId w:val="12"/>
         </w:numPr>
-        <w:rPr>
-          <w:lang w:val="it-IT" w:eastAsia="zh-CN" w:bidi="hi-IN"/>
-        </w:rPr>
-      </w:pPr>
-      <w:r>
-        <w:rPr>
-          <w:lang w:val="it-IT" w:eastAsia="zh-CN" w:bidi="hi-IN"/>
-        </w:rPr>
-        <w:t>Formato email e password predefinita di agente immobiliare e amministratore.</w:t>
-      </w:r>
-    </w:p>
-    <w:p>
-      <w:pPr>
-        <w:pStyle w:val="BodyText"/>
-        <w:numPr>
-          <w:ilvl w:val="1"/>
-          <w:numId w:val="14"/>
-        </w:numPr>
         <w:rPr/>
       </w:pPr>
-      <w:hyperlink r:id="rId4">
-        <w:r>
-          <w:rPr>
-            <w:rStyle w:val="Hyperlink"/>
-          </w:rPr>
-          <w:t>id@admin.dietiEstates25.it</w:t>
-        </w:r>
-      </w:hyperlink>
-    </w:p>
-    <w:p>
-      <w:pPr>
-        <w:pStyle w:val="BodyText"/>
-        <w:numPr>
-          <w:ilvl w:val="1"/>
-          <w:numId w:val="14"/>
-        </w:numPr>
+      <w:r>
         <w:rPr/>
-      </w:pPr>
-      <w:r>
+        <w:t>Suddividere gli attributi di RealEstate in un annuncio immobiliare.</w:t>
+      </w:r>
+    </w:p>
+    <w:p>
+      <w:pPr>
+        <w:pStyle w:val="BodyText"/>
+        <w:numPr>
+          <w:ilvl w:val="0"/>
+          <w:numId w:val="12"/>
+        </w:numPr>
         <w:rPr/>
-        <w:t>i</w:t>
-      </w:r>
-      <w:hyperlink r:id="rId5">
-        <w:r>
-          <w:rPr>
-            <w:rStyle w:val="Hyperlink"/>
-          </w:rPr>
-          <w:t>d@agent.dietiEstates25.it</w:t>
-        </w:r>
-      </w:hyperlink>
+      </w:pPr>
+      <w:r>
+        <w:rPr/>
+        <w:t>Si deve rendere il sistema flessibile su nuove tipologie di immobile (loft, villa, appartamento), oltre che alle categorie di contratto, vendita o affitto.</w:t>
+      </w:r>
     </w:p>
     <w:p>
       <w:pPr>
@@ -1683,352 +1661,28 @@
         <w:numPr>
           <w:ilvl w:val="0"/>
           <w:numId w:val="12"/>
-        </w:numPr>
-        <w:rPr>
-          <w:lang w:val="it-IT" w:eastAsia="zh-CN" w:bidi="hi-IN"/>
-        </w:rPr>
-      </w:pPr>
-      <w:r>
-        <w:rPr>
-          <w:lang w:val="it-IT" w:eastAsia="zh-CN" w:bidi="hi-IN"/>
-        </w:rPr>
-        <w:t>Suddividere un annuncio immobiliare da un immobile, in modo tale che possano esistere più annunci immobiliari che si riferiscano allo stesso immobile, ad esempio per la vendita e per l’affitto. Inoltre, questo favorirebbe una suddivisione degli attributi di RealEstate in modo più gestibile.</w:t>
-      </w:r>
-    </w:p>
-    <w:p>
-      <w:pPr>
-        <w:pStyle w:val="BodyText"/>
-        <w:numPr>
-          <w:ilvl w:val="1"/>
-          <w:numId w:val="15"/>
-        </w:numPr>
-        <w:rPr/>
-      </w:pPr>
-      <w:r>
-        <w:rPr/>
-        <w:t>Va bene</w:t>
-      </w:r>
-    </w:p>
-    <w:p>
-      <w:pPr>
-        <w:pStyle w:val="BodyText"/>
-        <w:numPr>
-          <w:ilvl w:val="0"/>
-          <w:numId w:val="12"/>
-        </w:numPr>
-        <w:rPr>
-          <w:lang w:val="it-IT" w:eastAsia="zh-CN" w:bidi="hi-IN"/>
-        </w:rPr>
-      </w:pPr>
-      <w:r>
-        <w:rPr>
-          <w:lang w:val="it-IT" w:eastAsia="zh-CN" w:bidi="hi-IN"/>
-        </w:rPr>
-        <w:t>Introduzione di tipologie differenti di immobili, ad esempio ville che non richiedono un parametro/attributo di ricerca “floor”.</w:t>
-      </w:r>
-    </w:p>
-    <w:p>
-      <w:pPr>
-        <w:pStyle w:val="BodyText"/>
-        <w:numPr>
-          <w:ilvl w:val="1"/>
-          <w:numId w:val="16"/>
-        </w:numPr>
-        <w:rPr/>
-      </w:pPr>
-      <w:r>
-        <w:rPr/>
-        <w:t>Va bene</w:t>
-      </w:r>
-    </w:p>
-    <w:p>
-      <w:pPr>
-        <w:pStyle w:val="BodyText"/>
-        <w:numPr>
-          <w:ilvl w:val="0"/>
-          <w:numId w:val="12"/>
-        </w:numPr>
-        <w:rPr>
-          <w:lang w:val="it-IT" w:eastAsia="zh-CN" w:bidi="hi-IN"/>
-        </w:rPr>
-      </w:pPr>
-      <w:r>
-        <w:rPr>
-          <w:lang w:val="it-IT" w:eastAsia="zh-CN" w:bidi="hi-IN"/>
-        </w:rPr>
-        <w:t>Presenza anche di uno storico delle visite richieste ed approvate per un immobile (orientativamente no, funzionalità in più).</w:t>
-      </w:r>
-    </w:p>
-    <w:p>
-      <w:pPr>
-        <w:pStyle w:val="BodyText"/>
-        <w:numPr>
-          <w:ilvl w:val="1"/>
-          <w:numId w:val="17"/>
-        </w:numPr>
-        <w:rPr/>
-      </w:pPr>
-      <w:r>
-        <w:rPr/>
-        <w:t>No, le visite non sono salvate in uno storico ma in un raccoglitore di visite, dove possono essere eliminate.</w:t>
-      </w:r>
-    </w:p>
-    <w:p>
-      <w:pPr>
-        <w:pStyle w:val="BodyText"/>
-        <w:numPr>
-          <w:ilvl w:val="0"/>
-          <w:numId w:val="12"/>
-        </w:numPr>
-        <w:rPr>
-          <w:lang w:val="it-IT" w:eastAsia="zh-CN" w:bidi="hi-IN"/>
-        </w:rPr>
-      </w:pPr>
-      <w:r>
-        <w:rPr>
-          <w:lang w:val="it-IT" w:eastAsia="zh-CN" w:bidi="hi-IN"/>
-        </w:rPr>
-        <w:t>Un utente è in grado di consultare tutta la storia delle offerte e delle controproposte degli agenti riguardo un immobile, quindi sarà in grado di vedere anche quelle avanzate da altri utenti intenzionati alla compera, oppure visualizza lo storico solo delle proprie offerte, senza quelle altrui.</w:t>
-      </w:r>
-    </w:p>
-    <w:p>
-      <w:pPr>
-        <w:pStyle w:val="BodyText"/>
-        <w:numPr>
-          <w:ilvl w:val="1"/>
-          <w:numId w:val="18"/>
-        </w:numPr>
-        <w:rPr/>
-      </w:pPr>
-      <w:r>
-        <w:rPr/>
-        <w:t>Un utente può vedere solo le proprie offerte ad un immobile, mentre un agente può visualizzare tutte le offerte relative all’immobile.</w:t>
-      </w:r>
-    </w:p>
-    <w:p>
-      <w:pPr>
-        <w:pStyle w:val="BodyText"/>
-        <w:numPr>
-          <w:ilvl w:val="0"/>
-          <w:numId w:val="12"/>
-        </w:numPr>
-        <w:rPr>
-          <w:lang w:val="it-IT" w:eastAsia="zh-CN" w:bidi="hi-IN"/>
-        </w:rPr>
-      </w:pPr>
-      <w:r>
-        <w:rPr>
-          <w:lang w:val="it-IT" w:eastAsia="zh-CN" w:bidi="hi-IN"/>
-        </w:rPr>
-        <w:t>Stabilire la similitudine dei campi di un annuncio immobiliare con i parametri di una ricerca eseguita dall’utente.</w:t>
-      </w:r>
-    </w:p>
-    <w:p>
-      <w:pPr>
-        <w:pStyle w:val="BodyText"/>
-        <w:numPr>
-          <w:ilvl w:val="1"/>
-          <w:numId w:val="19"/>
-        </w:numPr>
-        <w:rPr/>
-      </w:pPr>
-      <w:r>
-        <w:rPr/>
-        <w:t>Dopo.</w:t>
-      </w:r>
-    </w:p>
-    <w:p>
-      <w:pPr>
-        <w:pStyle w:val="BodyText"/>
-        <w:numPr>
-          <w:ilvl w:val="0"/>
-          <w:numId w:val="12"/>
-        </w:numPr>
-        <w:rPr>
-          <w:lang w:val="it-IT" w:eastAsia="zh-CN" w:bidi="hi-IN"/>
-        </w:rPr>
-      </w:pPr>
-      <w:r>
-        <w:rPr>
-          <w:lang w:val="it-IT" w:eastAsia="zh-CN" w:bidi="hi-IN"/>
-        </w:rPr>
-        <w:t>Stabilire se una notifica viene inviata solo ad un utente al verificarsi di relativi eventi, oppure (funzionalità in più) viene inviata anche, ad esempio, agli agenti immobiliare quando è presente una nuova offerta/visita. Almeno si deve predisporre il sistema per l’aggiunta di questo meccanismo in futuro.</w:t>
-      </w:r>
-    </w:p>
-    <w:p>
-      <w:pPr>
-        <w:pStyle w:val="BodyText"/>
-        <w:numPr>
-          <w:ilvl w:val="1"/>
-          <w:numId w:val="20"/>
-        </w:numPr>
-        <w:rPr/>
-      </w:pPr>
-      <w:r>
-        <w:rPr/>
-        <w:t>Un agente non riceve nessuna notifica, almeno la stessa notifica concettuale di un utente.</w:t>
-      </w:r>
-    </w:p>
-    <w:p>
-      <w:pPr>
-        <w:pStyle w:val="BodyText"/>
-        <w:numPr>
-          <w:ilvl w:val="0"/>
-          <w:numId w:val="12"/>
-        </w:numPr>
-        <w:spacing w:before="0" w:after="140"/>
-        <w:rPr>
-          <w:lang w:val="it-IT" w:eastAsia="zh-CN" w:bidi="hi-IN"/>
-        </w:rPr>
-      </w:pPr>
-      <w:r>
-        <w:rPr>
-          <w:lang w:val="it-IT" w:eastAsia="zh-CN" w:bidi="hi-IN"/>
-        </w:rPr>
-        <w:t>Definire le dinamiche della richiesta di una visita e stabilire se una visita è relegata ad un annuncio immobiliare oppure tramite un meccanismo diverso da quello delle offerte.</w:t>
-      </w:r>
-    </w:p>
-    <w:p>
-      <w:pPr>
-        <w:pStyle w:val="BodyText"/>
-        <w:numPr>
-          <w:ilvl w:val="1"/>
-          <w:numId w:val="21"/>
         </w:numPr>
         <w:spacing w:before="0" w:after="140"/>
         <w:rPr/>
       </w:pPr>
       <w:r>
         <w:rPr/>
-        <w:t>Meccanismo diverso.</w:t>
-      </w:r>
-    </w:p>
-    <w:p>
-      <w:pPr>
-        <w:pStyle w:val="Heading2"/>
-        <w:numPr>
-          <w:ilvl w:val="1"/>
-          <w:numId w:val="1"/>
-        </w:numPr>
-        <w:ind w:hanging="0" w:start="0"/>
-        <w:rPr/>
-      </w:pPr>
-      <w:r>
-        <w:rPr/>
-        <w:t>Decisioni prese</w:t>
-      </w:r>
-    </w:p>
-    <w:p>
-      <w:pPr>
-        <w:pStyle w:val="BodyText"/>
-        <w:numPr>
-          <w:ilvl w:val="0"/>
-          <w:numId w:val="13"/>
-        </w:numPr>
-        <w:rPr/>
-      </w:pPr>
-      <w:r>
-        <w:rPr/>
-        <w:t>Un amministratore e un agente immobiliare non può modificare la email di autenticazione, ma solo la password.</w:t>
-      </w:r>
-    </w:p>
-    <w:p>
-      <w:pPr>
-        <w:pStyle w:val="BodyText"/>
-        <w:numPr>
-          <w:ilvl w:val="0"/>
-          <w:numId w:val="13"/>
-        </w:numPr>
-        <w:rPr/>
-      </w:pPr>
-      <w:r>
-        <w:rPr/>
-        <w:t>Un agente immobiliare visualizza le visite in un apposito centro visite (sezione dedicata alle visite ricevute), non nell’annuncio di un annuncio immobiliare.</w:t>
-      </w:r>
-    </w:p>
-    <w:p>
-      <w:pPr>
-        <w:pStyle w:val="BodyText"/>
-        <w:numPr>
-          <w:ilvl w:val="0"/>
-          <w:numId w:val="13"/>
-        </w:numPr>
-        <w:rPr/>
-      </w:pPr>
-      <w:r>
-        <w:rPr/>
-        <w:t>Un immobile non può essere presente in più annunci di categoria differente, ad esempio in vendita o affitto.</w:t>
-      </w:r>
-    </w:p>
-    <w:p>
-      <w:pPr>
-        <w:pStyle w:val="BodyText"/>
-        <w:numPr>
-          <w:ilvl w:val="0"/>
-          <w:numId w:val="13"/>
-        </w:numPr>
-        <w:rPr/>
-      </w:pPr>
-      <w:r>
-        <w:rPr/>
-        <w:t>Si deve rendere il sistema flessibile su nuove tipologie di immobile (loft, villa, appartamento), oltre che alle categorie di contratto, vendita o affitto.</w:t>
-      </w:r>
-    </w:p>
-    <w:p>
-      <w:pPr>
-        <w:pStyle w:val="BodyText"/>
-        <w:numPr>
-          <w:ilvl w:val="0"/>
-          <w:numId w:val="13"/>
-        </w:numPr>
-        <w:rPr/>
-      </w:pPr>
-      <w:r>
-        <w:rPr/>
-        <w:t>Un realEstate non recupera le visite richieste da un utente e le eventuali risposte di un agente.</w:t>
-      </w:r>
-    </w:p>
-    <w:p>
-      <w:pPr>
-        <w:pStyle w:val="BodyText"/>
-        <w:numPr>
-          <w:ilvl w:val="0"/>
-          <w:numId w:val="13"/>
-        </w:numPr>
-        <w:rPr/>
-      </w:pPr>
-      <w:r>
-        <w:rPr/>
-        <w:t>In un annuncio immobiliare, un utente visualizza solo le offerte fatte da lui stesso, e non da altri utenti. Invece, quando un agente immobiliare visualizza un annuncio, vede tutte le offerte di tutti gli utenti per quell’annuncio.</w:t>
-      </w:r>
-    </w:p>
-    <w:p>
-      <w:pPr>
-        <w:pStyle w:val="BodyText"/>
-        <w:numPr>
-          <w:ilvl w:val="0"/>
-          <w:numId w:val="13"/>
-        </w:numPr>
-        <w:rPr/>
-      </w:pPr>
-      <w:r>
-        <w:rPr/>
-        <w:t>Una ricerca non conosce tutti I campi di un annuncio immobiliare, ma solo un sottoinsieme.</w:t>
-      </w:r>
-    </w:p>
-    <w:p>
-      <w:pPr>
-        <w:pStyle w:val="BodyText"/>
-        <w:numPr>
-          <w:ilvl w:val="0"/>
-          <w:numId w:val="13"/>
+        <w:t>Per ora non contiamo il fatto che anche l’agente riceva le stesse notifiche di un utente oppure notifiche relative ad un nuova interazione con un immobile o richiesta di visita pervenuta. Semmai dovesse riceverle nel futuro, comunque si tratta di oggetti diversi da una notifica inviata ad un utente.</w:t>
+      </w:r>
+    </w:p>
+    <w:p>
+      <w:pPr>
+        <w:pStyle w:val="BodyText"/>
+        <w:numPr>
+          <w:ilvl w:val="0"/>
+          <w:numId w:val="12"/>
         </w:numPr>
         <w:spacing w:before="0" w:after="140"/>
         <w:rPr/>
       </w:pPr>
       <w:r>
         <w:rPr/>
-        <w:t>Per ora non contiamo il fatto che anche l’agente riceva le stesse notifiche di un utente oppure notifiche relative ad un nuova interazione con un immobile o richiesta di visita pervenuta.</w:t>
+        <w:t>Una visita verrà visualizzata da un agente immobiliare all’interno di un apposito centro visite (oppure le notifiche arrivate agli agenti, differenti per definizione da quelle degli utenti, verranno visualizzare in un centro notifiche dedicato)</w:t>
       </w:r>
     </w:p>
     <w:sectPr>
@@ -3367,125 +3021,6 @@
   <w:abstractNum w:abstractNumId="12">
     <w:lvl w:ilvl="0">
       <w:start w:val="1"/>
-      <w:numFmt w:val="decimal"/>
-      <w:lvlText w:val="%1."/>
-      <w:lvlJc w:val="start"/>
-      <w:pPr>
-        <w:tabs>
-          <w:tab w:val="num" w:pos="720"/>
-        </w:tabs>
-        <w:ind w:start="720" w:hanging="360"/>
-      </w:pPr>
-      <w:rPr/>
-    </w:lvl>
-    <w:lvl w:ilvl="1">
-      <w:start w:val="1"/>
-      <w:numFmt w:val="decimal"/>
-      <w:lvlText w:val="%2."/>
-      <w:lvlJc w:val="start"/>
-      <w:pPr>
-        <w:tabs>
-          <w:tab w:val="num" w:pos="1080"/>
-        </w:tabs>
-        <w:ind w:start="1080" w:hanging="360"/>
-      </w:pPr>
-      <w:rPr/>
-    </w:lvl>
-    <w:lvl w:ilvl="2">
-      <w:start w:val="1"/>
-      <w:numFmt w:val="decimal"/>
-      <w:lvlText w:val="%3."/>
-      <w:lvlJc w:val="start"/>
-      <w:pPr>
-        <w:tabs>
-          <w:tab w:val="num" w:pos="1440"/>
-        </w:tabs>
-        <w:ind w:start="1440" w:hanging="360"/>
-      </w:pPr>
-      <w:rPr/>
-    </w:lvl>
-    <w:lvl w:ilvl="3">
-      <w:start w:val="1"/>
-      <w:numFmt w:val="decimal"/>
-      <w:lvlText w:val="%4."/>
-      <w:lvlJc w:val="start"/>
-      <w:pPr>
-        <w:tabs>
-          <w:tab w:val="num" w:pos="1800"/>
-        </w:tabs>
-        <w:ind w:start="1800" w:hanging="360"/>
-      </w:pPr>
-      <w:rPr/>
-    </w:lvl>
-    <w:lvl w:ilvl="4">
-      <w:start w:val="1"/>
-      <w:numFmt w:val="decimal"/>
-      <w:lvlText w:val="%5."/>
-      <w:lvlJc w:val="start"/>
-      <w:pPr>
-        <w:tabs>
-          <w:tab w:val="num" w:pos="2160"/>
-        </w:tabs>
-        <w:ind w:start="2160" w:hanging="360"/>
-      </w:pPr>
-      <w:rPr/>
-    </w:lvl>
-    <w:lvl w:ilvl="5">
-      <w:start w:val="1"/>
-      <w:numFmt w:val="decimal"/>
-      <w:lvlText w:val="%6."/>
-      <w:lvlJc w:val="start"/>
-      <w:pPr>
-        <w:tabs>
-          <w:tab w:val="num" w:pos="2520"/>
-        </w:tabs>
-        <w:ind w:start="2520" w:hanging="360"/>
-      </w:pPr>
-      <w:rPr/>
-    </w:lvl>
-    <w:lvl w:ilvl="6">
-      <w:start w:val="1"/>
-      <w:numFmt w:val="decimal"/>
-      <w:lvlText w:val="%7."/>
-      <w:lvlJc w:val="start"/>
-      <w:pPr>
-        <w:tabs>
-          <w:tab w:val="num" w:pos="2880"/>
-        </w:tabs>
-        <w:ind w:start="2880" w:hanging="360"/>
-      </w:pPr>
-      <w:rPr/>
-    </w:lvl>
-    <w:lvl w:ilvl="7">
-      <w:start w:val="1"/>
-      <w:numFmt w:val="decimal"/>
-      <w:lvlText w:val="%8."/>
-      <w:lvlJc w:val="start"/>
-      <w:pPr>
-        <w:tabs>
-          <w:tab w:val="num" w:pos="3240"/>
-        </w:tabs>
-        <w:ind w:start="3240" w:hanging="360"/>
-      </w:pPr>
-      <w:rPr/>
-    </w:lvl>
-    <w:lvl w:ilvl="8">
-      <w:start w:val="1"/>
-      <w:numFmt w:val="decimal"/>
-      <w:lvlText w:val="%9."/>
-      <w:lvlJc w:val="start"/>
-      <w:pPr>
-        <w:tabs>
-          <w:tab w:val="num" w:pos="3600"/>
-        </w:tabs>
-        <w:ind w:start="3600" w:hanging="360"/>
-      </w:pPr>
-      <w:rPr/>
-    </w:lvl>
-  </w:abstractNum>
-  <w:abstractNum w:abstractNumId="13">
-    <w:lvl w:ilvl="0">
-      <w:start w:val="1"/>
       <w:numFmt w:val="bullet"/>
       <w:lvlText w:val=""/>
       <w:lvlJc w:val="start"/>
@@ -3620,1103 +3155,7 @@
       </w:rPr>
     </w:lvl>
   </w:abstractNum>
-  <w:abstractNum w:abstractNumId="14">
-    <w:lvl w:ilvl="0">
-      <w:start w:val="1"/>
-      <w:numFmt w:val="bullet"/>
-      <w:lvlText w:val=""/>
-      <w:lvlJc w:val="start"/>
-      <w:pPr>
-        <w:tabs>
-          <w:tab w:val="num" w:pos="720"/>
-        </w:tabs>
-        <w:ind w:start="720" w:hanging="360"/>
-      </w:pPr>
-      <w:rPr>
-        <w:rFonts w:ascii="Symbol" w:hAnsi="Symbol" w:cs="Symbol" w:hint="default"/>
-      </w:rPr>
-    </w:lvl>
-    <w:lvl w:ilvl="1">
-      <w:start w:val="1"/>
-      <w:numFmt w:val="bullet"/>
-      <w:lvlText w:val="◦"/>
-      <w:lvlJc w:val="start"/>
-      <w:pPr>
-        <w:tabs>
-          <w:tab w:val="num" w:pos="1080"/>
-        </w:tabs>
-        <w:ind w:start="1080" w:hanging="360"/>
-      </w:pPr>
-      <w:rPr>
-        <w:rFonts w:ascii="OpenSymbol" w:hAnsi="OpenSymbol" w:cs="OpenSymbol" w:hint="default"/>
-      </w:rPr>
-    </w:lvl>
-    <w:lvl w:ilvl="2">
-      <w:start w:val="1"/>
-      <w:numFmt w:val="bullet"/>
-      <w:lvlText w:val="▪"/>
-      <w:lvlJc w:val="start"/>
-      <w:pPr>
-        <w:tabs>
-          <w:tab w:val="num" w:pos="1440"/>
-        </w:tabs>
-        <w:ind w:start="1440" w:hanging="360"/>
-      </w:pPr>
-      <w:rPr>
-        <w:rFonts w:ascii="OpenSymbol" w:hAnsi="OpenSymbol" w:cs="OpenSymbol" w:hint="default"/>
-      </w:rPr>
-    </w:lvl>
-    <w:lvl w:ilvl="3">
-      <w:start w:val="1"/>
-      <w:numFmt w:val="bullet"/>
-      <w:lvlText w:val=""/>
-      <w:lvlJc w:val="start"/>
-      <w:pPr>
-        <w:tabs>
-          <w:tab w:val="num" w:pos="1800"/>
-        </w:tabs>
-        <w:ind w:start="1800" w:hanging="360"/>
-      </w:pPr>
-      <w:rPr>
-        <w:rFonts w:ascii="Symbol" w:hAnsi="Symbol" w:cs="Symbol" w:hint="default"/>
-      </w:rPr>
-    </w:lvl>
-    <w:lvl w:ilvl="4">
-      <w:start w:val="1"/>
-      <w:numFmt w:val="bullet"/>
-      <w:lvlText w:val="◦"/>
-      <w:lvlJc w:val="start"/>
-      <w:pPr>
-        <w:tabs>
-          <w:tab w:val="num" w:pos="2160"/>
-        </w:tabs>
-        <w:ind w:start="2160" w:hanging="360"/>
-      </w:pPr>
-      <w:rPr>
-        <w:rFonts w:ascii="OpenSymbol" w:hAnsi="OpenSymbol" w:cs="OpenSymbol" w:hint="default"/>
-      </w:rPr>
-    </w:lvl>
-    <w:lvl w:ilvl="5">
-      <w:start w:val="1"/>
-      <w:numFmt w:val="bullet"/>
-      <w:lvlText w:val="▪"/>
-      <w:lvlJc w:val="start"/>
-      <w:pPr>
-        <w:tabs>
-          <w:tab w:val="num" w:pos="2520"/>
-        </w:tabs>
-        <w:ind w:start="2520" w:hanging="360"/>
-      </w:pPr>
-      <w:rPr>
-        <w:rFonts w:ascii="OpenSymbol" w:hAnsi="OpenSymbol" w:cs="OpenSymbol" w:hint="default"/>
-      </w:rPr>
-    </w:lvl>
-    <w:lvl w:ilvl="6">
-      <w:start w:val="1"/>
-      <w:numFmt w:val="bullet"/>
-      <w:lvlText w:val=""/>
-      <w:lvlJc w:val="start"/>
-      <w:pPr>
-        <w:tabs>
-          <w:tab w:val="num" w:pos="2880"/>
-        </w:tabs>
-        <w:ind w:start="2880" w:hanging="360"/>
-      </w:pPr>
-      <w:rPr>
-        <w:rFonts w:ascii="Symbol" w:hAnsi="Symbol" w:cs="Symbol" w:hint="default"/>
-      </w:rPr>
-    </w:lvl>
-    <w:lvl w:ilvl="7">
-      <w:start w:val="1"/>
-      <w:numFmt w:val="bullet"/>
-      <w:lvlText w:val="◦"/>
-      <w:lvlJc w:val="start"/>
-      <w:pPr>
-        <w:tabs>
-          <w:tab w:val="num" w:pos="3240"/>
-        </w:tabs>
-        <w:ind w:start="3240" w:hanging="360"/>
-      </w:pPr>
-      <w:rPr>
-        <w:rFonts w:ascii="OpenSymbol" w:hAnsi="OpenSymbol" w:cs="OpenSymbol" w:hint="default"/>
-      </w:rPr>
-    </w:lvl>
-    <w:lvl w:ilvl="8">
-      <w:start w:val="1"/>
-      <w:numFmt w:val="bullet"/>
-      <w:lvlText w:val="▪"/>
-      <w:lvlJc w:val="start"/>
-      <w:pPr>
-        <w:tabs>
-          <w:tab w:val="num" w:pos="3600"/>
-        </w:tabs>
-        <w:ind w:start="3600" w:hanging="360"/>
-      </w:pPr>
-      <w:rPr>
-        <w:rFonts w:ascii="OpenSymbol" w:hAnsi="OpenSymbol" w:cs="OpenSymbol" w:hint="default"/>
-      </w:rPr>
-    </w:lvl>
-  </w:abstractNum>
-  <w:abstractNum w:abstractNumId="15">
-    <w:lvl w:ilvl="0">
-      <w:start w:val="1"/>
-      <w:numFmt w:val="bullet"/>
-      <w:lvlText w:val=""/>
-      <w:lvlJc w:val="start"/>
-      <w:pPr>
-        <w:tabs>
-          <w:tab w:val="num" w:pos="720"/>
-        </w:tabs>
-        <w:ind w:start="720" w:hanging="360"/>
-      </w:pPr>
-      <w:rPr>
-        <w:rFonts w:ascii="Symbol" w:hAnsi="Symbol" w:cs="Symbol" w:hint="default"/>
-      </w:rPr>
-    </w:lvl>
-    <w:lvl w:ilvl="1">
-      <w:start w:val="1"/>
-      <w:numFmt w:val="bullet"/>
-      <w:lvlText w:val="◦"/>
-      <w:lvlJc w:val="start"/>
-      <w:pPr>
-        <w:tabs>
-          <w:tab w:val="num" w:pos="1080"/>
-        </w:tabs>
-        <w:ind w:start="1080" w:hanging="360"/>
-      </w:pPr>
-      <w:rPr>
-        <w:rFonts w:ascii="OpenSymbol" w:hAnsi="OpenSymbol" w:cs="OpenSymbol" w:hint="default"/>
-      </w:rPr>
-    </w:lvl>
-    <w:lvl w:ilvl="2">
-      <w:start w:val="1"/>
-      <w:numFmt w:val="bullet"/>
-      <w:lvlText w:val="▪"/>
-      <w:lvlJc w:val="start"/>
-      <w:pPr>
-        <w:tabs>
-          <w:tab w:val="num" w:pos="1440"/>
-        </w:tabs>
-        <w:ind w:start="1440" w:hanging="360"/>
-      </w:pPr>
-      <w:rPr>
-        <w:rFonts w:ascii="OpenSymbol" w:hAnsi="OpenSymbol" w:cs="OpenSymbol" w:hint="default"/>
-      </w:rPr>
-    </w:lvl>
-    <w:lvl w:ilvl="3">
-      <w:start w:val="1"/>
-      <w:numFmt w:val="bullet"/>
-      <w:lvlText w:val=""/>
-      <w:lvlJc w:val="start"/>
-      <w:pPr>
-        <w:tabs>
-          <w:tab w:val="num" w:pos="1800"/>
-        </w:tabs>
-        <w:ind w:start="1800" w:hanging="360"/>
-      </w:pPr>
-      <w:rPr>
-        <w:rFonts w:ascii="Symbol" w:hAnsi="Symbol" w:cs="Symbol" w:hint="default"/>
-      </w:rPr>
-    </w:lvl>
-    <w:lvl w:ilvl="4">
-      <w:start w:val="1"/>
-      <w:numFmt w:val="bullet"/>
-      <w:lvlText w:val="◦"/>
-      <w:lvlJc w:val="start"/>
-      <w:pPr>
-        <w:tabs>
-          <w:tab w:val="num" w:pos="2160"/>
-        </w:tabs>
-        <w:ind w:start="2160" w:hanging="360"/>
-      </w:pPr>
-      <w:rPr>
-        <w:rFonts w:ascii="OpenSymbol" w:hAnsi="OpenSymbol" w:cs="OpenSymbol" w:hint="default"/>
-      </w:rPr>
-    </w:lvl>
-    <w:lvl w:ilvl="5">
-      <w:start w:val="1"/>
-      <w:numFmt w:val="bullet"/>
-      <w:lvlText w:val="▪"/>
-      <w:lvlJc w:val="start"/>
-      <w:pPr>
-        <w:tabs>
-          <w:tab w:val="num" w:pos="2520"/>
-        </w:tabs>
-        <w:ind w:start="2520" w:hanging="360"/>
-      </w:pPr>
-      <w:rPr>
-        <w:rFonts w:ascii="OpenSymbol" w:hAnsi="OpenSymbol" w:cs="OpenSymbol" w:hint="default"/>
-      </w:rPr>
-    </w:lvl>
-    <w:lvl w:ilvl="6">
-      <w:start w:val="1"/>
-      <w:numFmt w:val="bullet"/>
-      <w:lvlText w:val=""/>
-      <w:lvlJc w:val="start"/>
-      <w:pPr>
-        <w:tabs>
-          <w:tab w:val="num" w:pos="2880"/>
-        </w:tabs>
-        <w:ind w:start="2880" w:hanging="360"/>
-      </w:pPr>
-      <w:rPr>
-        <w:rFonts w:ascii="Symbol" w:hAnsi="Symbol" w:cs="Symbol" w:hint="default"/>
-      </w:rPr>
-    </w:lvl>
-    <w:lvl w:ilvl="7">
-      <w:start w:val="1"/>
-      <w:numFmt w:val="bullet"/>
-      <w:lvlText w:val="◦"/>
-      <w:lvlJc w:val="start"/>
-      <w:pPr>
-        <w:tabs>
-          <w:tab w:val="num" w:pos="3240"/>
-        </w:tabs>
-        <w:ind w:start="3240" w:hanging="360"/>
-      </w:pPr>
-      <w:rPr>
-        <w:rFonts w:ascii="OpenSymbol" w:hAnsi="OpenSymbol" w:cs="OpenSymbol" w:hint="default"/>
-      </w:rPr>
-    </w:lvl>
-    <w:lvl w:ilvl="8">
-      <w:start w:val="1"/>
-      <w:numFmt w:val="bullet"/>
-      <w:lvlText w:val="▪"/>
-      <w:lvlJc w:val="start"/>
-      <w:pPr>
-        <w:tabs>
-          <w:tab w:val="num" w:pos="3600"/>
-        </w:tabs>
-        <w:ind w:start="3600" w:hanging="360"/>
-      </w:pPr>
-      <w:rPr>
-        <w:rFonts w:ascii="OpenSymbol" w:hAnsi="OpenSymbol" w:cs="OpenSymbol" w:hint="default"/>
-      </w:rPr>
-    </w:lvl>
-  </w:abstractNum>
-  <w:abstractNum w:abstractNumId="16">
-    <w:lvl w:ilvl="0">
-      <w:start w:val="1"/>
-      <w:numFmt w:val="bullet"/>
-      <w:lvlText w:val=""/>
-      <w:lvlJc w:val="start"/>
-      <w:pPr>
-        <w:tabs>
-          <w:tab w:val="num" w:pos="720"/>
-        </w:tabs>
-        <w:ind w:start="720" w:hanging="360"/>
-      </w:pPr>
-      <w:rPr>
-        <w:rFonts w:ascii="Symbol" w:hAnsi="Symbol" w:cs="Symbol" w:hint="default"/>
-      </w:rPr>
-    </w:lvl>
-    <w:lvl w:ilvl="1">
-      <w:start w:val="1"/>
-      <w:numFmt w:val="bullet"/>
-      <w:lvlText w:val="◦"/>
-      <w:lvlJc w:val="start"/>
-      <w:pPr>
-        <w:tabs>
-          <w:tab w:val="num" w:pos="1080"/>
-        </w:tabs>
-        <w:ind w:start="1080" w:hanging="360"/>
-      </w:pPr>
-      <w:rPr>
-        <w:rFonts w:ascii="OpenSymbol" w:hAnsi="OpenSymbol" w:cs="OpenSymbol" w:hint="default"/>
-      </w:rPr>
-    </w:lvl>
-    <w:lvl w:ilvl="2">
-      <w:start w:val="1"/>
-      <w:numFmt w:val="bullet"/>
-      <w:lvlText w:val="▪"/>
-      <w:lvlJc w:val="start"/>
-      <w:pPr>
-        <w:tabs>
-          <w:tab w:val="num" w:pos="1440"/>
-        </w:tabs>
-        <w:ind w:start="1440" w:hanging="360"/>
-      </w:pPr>
-      <w:rPr>
-        <w:rFonts w:ascii="OpenSymbol" w:hAnsi="OpenSymbol" w:cs="OpenSymbol" w:hint="default"/>
-      </w:rPr>
-    </w:lvl>
-    <w:lvl w:ilvl="3">
-      <w:start w:val="1"/>
-      <w:numFmt w:val="bullet"/>
-      <w:lvlText w:val=""/>
-      <w:lvlJc w:val="start"/>
-      <w:pPr>
-        <w:tabs>
-          <w:tab w:val="num" w:pos="1800"/>
-        </w:tabs>
-        <w:ind w:start="1800" w:hanging="360"/>
-      </w:pPr>
-      <w:rPr>
-        <w:rFonts w:ascii="Symbol" w:hAnsi="Symbol" w:cs="Symbol" w:hint="default"/>
-      </w:rPr>
-    </w:lvl>
-    <w:lvl w:ilvl="4">
-      <w:start w:val="1"/>
-      <w:numFmt w:val="bullet"/>
-      <w:lvlText w:val="◦"/>
-      <w:lvlJc w:val="start"/>
-      <w:pPr>
-        <w:tabs>
-          <w:tab w:val="num" w:pos="2160"/>
-        </w:tabs>
-        <w:ind w:start="2160" w:hanging="360"/>
-      </w:pPr>
-      <w:rPr>
-        <w:rFonts w:ascii="OpenSymbol" w:hAnsi="OpenSymbol" w:cs="OpenSymbol" w:hint="default"/>
-      </w:rPr>
-    </w:lvl>
-    <w:lvl w:ilvl="5">
-      <w:start w:val="1"/>
-      <w:numFmt w:val="bullet"/>
-      <w:lvlText w:val="▪"/>
-      <w:lvlJc w:val="start"/>
-      <w:pPr>
-        <w:tabs>
-          <w:tab w:val="num" w:pos="2520"/>
-        </w:tabs>
-        <w:ind w:start="2520" w:hanging="360"/>
-      </w:pPr>
-      <w:rPr>
-        <w:rFonts w:ascii="OpenSymbol" w:hAnsi="OpenSymbol" w:cs="OpenSymbol" w:hint="default"/>
-      </w:rPr>
-    </w:lvl>
-    <w:lvl w:ilvl="6">
-      <w:start w:val="1"/>
-      <w:numFmt w:val="bullet"/>
-      <w:lvlText w:val=""/>
-      <w:lvlJc w:val="start"/>
-      <w:pPr>
-        <w:tabs>
-          <w:tab w:val="num" w:pos="2880"/>
-        </w:tabs>
-        <w:ind w:start="2880" w:hanging="360"/>
-      </w:pPr>
-      <w:rPr>
-        <w:rFonts w:ascii="Symbol" w:hAnsi="Symbol" w:cs="Symbol" w:hint="default"/>
-      </w:rPr>
-    </w:lvl>
-    <w:lvl w:ilvl="7">
-      <w:start w:val="1"/>
-      <w:numFmt w:val="bullet"/>
-      <w:lvlText w:val="◦"/>
-      <w:lvlJc w:val="start"/>
-      <w:pPr>
-        <w:tabs>
-          <w:tab w:val="num" w:pos="3240"/>
-        </w:tabs>
-        <w:ind w:start="3240" w:hanging="360"/>
-      </w:pPr>
-      <w:rPr>
-        <w:rFonts w:ascii="OpenSymbol" w:hAnsi="OpenSymbol" w:cs="OpenSymbol" w:hint="default"/>
-      </w:rPr>
-    </w:lvl>
-    <w:lvl w:ilvl="8">
-      <w:start w:val="1"/>
-      <w:numFmt w:val="bullet"/>
-      <w:lvlText w:val="▪"/>
-      <w:lvlJc w:val="start"/>
-      <w:pPr>
-        <w:tabs>
-          <w:tab w:val="num" w:pos="3600"/>
-        </w:tabs>
-        <w:ind w:start="3600" w:hanging="360"/>
-      </w:pPr>
-      <w:rPr>
-        <w:rFonts w:ascii="OpenSymbol" w:hAnsi="OpenSymbol" w:cs="OpenSymbol" w:hint="default"/>
-      </w:rPr>
-    </w:lvl>
-  </w:abstractNum>
-  <w:abstractNum w:abstractNumId="17">
-    <w:lvl w:ilvl="0">
-      <w:start w:val="1"/>
-      <w:numFmt w:val="bullet"/>
-      <w:lvlText w:val=""/>
-      <w:lvlJc w:val="start"/>
-      <w:pPr>
-        <w:tabs>
-          <w:tab w:val="num" w:pos="720"/>
-        </w:tabs>
-        <w:ind w:start="720" w:hanging="360"/>
-      </w:pPr>
-      <w:rPr>
-        <w:rFonts w:ascii="Symbol" w:hAnsi="Symbol" w:cs="Symbol" w:hint="default"/>
-      </w:rPr>
-    </w:lvl>
-    <w:lvl w:ilvl="1">
-      <w:start w:val="1"/>
-      <w:numFmt w:val="bullet"/>
-      <w:lvlText w:val="◦"/>
-      <w:lvlJc w:val="start"/>
-      <w:pPr>
-        <w:tabs>
-          <w:tab w:val="num" w:pos="1080"/>
-        </w:tabs>
-        <w:ind w:start="1080" w:hanging="360"/>
-      </w:pPr>
-      <w:rPr>
-        <w:rFonts w:ascii="OpenSymbol" w:hAnsi="OpenSymbol" w:cs="OpenSymbol" w:hint="default"/>
-      </w:rPr>
-    </w:lvl>
-    <w:lvl w:ilvl="2">
-      <w:start w:val="1"/>
-      <w:numFmt w:val="bullet"/>
-      <w:lvlText w:val="▪"/>
-      <w:lvlJc w:val="start"/>
-      <w:pPr>
-        <w:tabs>
-          <w:tab w:val="num" w:pos="1440"/>
-        </w:tabs>
-        <w:ind w:start="1440" w:hanging="360"/>
-      </w:pPr>
-      <w:rPr>
-        <w:rFonts w:ascii="OpenSymbol" w:hAnsi="OpenSymbol" w:cs="OpenSymbol" w:hint="default"/>
-      </w:rPr>
-    </w:lvl>
-    <w:lvl w:ilvl="3">
-      <w:start w:val="1"/>
-      <w:numFmt w:val="bullet"/>
-      <w:lvlText w:val=""/>
-      <w:lvlJc w:val="start"/>
-      <w:pPr>
-        <w:tabs>
-          <w:tab w:val="num" w:pos="1800"/>
-        </w:tabs>
-        <w:ind w:start="1800" w:hanging="360"/>
-      </w:pPr>
-      <w:rPr>
-        <w:rFonts w:ascii="Symbol" w:hAnsi="Symbol" w:cs="Symbol" w:hint="default"/>
-      </w:rPr>
-    </w:lvl>
-    <w:lvl w:ilvl="4">
-      <w:start w:val="1"/>
-      <w:numFmt w:val="bullet"/>
-      <w:lvlText w:val="◦"/>
-      <w:lvlJc w:val="start"/>
-      <w:pPr>
-        <w:tabs>
-          <w:tab w:val="num" w:pos="2160"/>
-        </w:tabs>
-        <w:ind w:start="2160" w:hanging="360"/>
-      </w:pPr>
-      <w:rPr>
-        <w:rFonts w:ascii="OpenSymbol" w:hAnsi="OpenSymbol" w:cs="OpenSymbol" w:hint="default"/>
-      </w:rPr>
-    </w:lvl>
-    <w:lvl w:ilvl="5">
-      <w:start w:val="1"/>
-      <w:numFmt w:val="bullet"/>
-      <w:lvlText w:val="▪"/>
-      <w:lvlJc w:val="start"/>
-      <w:pPr>
-        <w:tabs>
-          <w:tab w:val="num" w:pos="2520"/>
-        </w:tabs>
-        <w:ind w:start="2520" w:hanging="360"/>
-      </w:pPr>
-      <w:rPr>
-        <w:rFonts w:ascii="OpenSymbol" w:hAnsi="OpenSymbol" w:cs="OpenSymbol" w:hint="default"/>
-      </w:rPr>
-    </w:lvl>
-    <w:lvl w:ilvl="6">
-      <w:start w:val="1"/>
-      <w:numFmt w:val="bullet"/>
-      <w:lvlText w:val=""/>
-      <w:lvlJc w:val="start"/>
-      <w:pPr>
-        <w:tabs>
-          <w:tab w:val="num" w:pos="2880"/>
-        </w:tabs>
-        <w:ind w:start="2880" w:hanging="360"/>
-      </w:pPr>
-      <w:rPr>
-        <w:rFonts w:ascii="Symbol" w:hAnsi="Symbol" w:cs="Symbol" w:hint="default"/>
-      </w:rPr>
-    </w:lvl>
-    <w:lvl w:ilvl="7">
-      <w:start w:val="1"/>
-      <w:numFmt w:val="bullet"/>
-      <w:lvlText w:val="◦"/>
-      <w:lvlJc w:val="start"/>
-      <w:pPr>
-        <w:tabs>
-          <w:tab w:val="num" w:pos="3240"/>
-        </w:tabs>
-        <w:ind w:start="3240" w:hanging="360"/>
-      </w:pPr>
-      <w:rPr>
-        <w:rFonts w:ascii="OpenSymbol" w:hAnsi="OpenSymbol" w:cs="OpenSymbol" w:hint="default"/>
-      </w:rPr>
-    </w:lvl>
-    <w:lvl w:ilvl="8">
-      <w:start w:val="1"/>
-      <w:numFmt w:val="bullet"/>
-      <w:lvlText w:val="▪"/>
-      <w:lvlJc w:val="start"/>
-      <w:pPr>
-        <w:tabs>
-          <w:tab w:val="num" w:pos="3600"/>
-        </w:tabs>
-        <w:ind w:start="3600" w:hanging="360"/>
-      </w:pPr>
-      <w:rPr>
-        <w:rFonts w:ascii="OpenSymbol" w:hAnsi="OpenSymbol" w:cs="OpenSymbol" w:hint="default"/>
-      </w:rPr>
-    </w:lvl>
-  </w:abstractNum>
-  <w:abstractNum w:abstractNumId="18">
-    <w:lvl w:ilvl="0">
-      <w:start w:val="1"/>
-      <w:numFmt w:val="bullet"/>
-      <w:lvlText w:val=""/>
-      <w:lvlJc w:val="start"/>
-      <w:pPr>
-        <w:tabs>
-          <w:tab w:val="num" w:pos="720"/>
-        </w:tabs>
-        <w:ind w:start="720" w:hanging="360"/>
-      </w:pPr>
-      <w:rPr>
-        <w:rFonts w:ascii="Symbol" w:hAnsi="Symbol" w:cs="Symbol" w:hint="default"/>
-      </w:rPr>
-    </w:lvl>
-    <w:lvl w:ilvl="1">
-      <w:start w:val="1"/>
-      <w:numFmt w:val="bullet"/>
-      <w:lvlText w:val="◦"/>
-      <w:lvlJc w:val="start"/>
-      <w:pPr>
-        <w:tabs>
-          <w:tab w:val="num" w:pos="1080"/>
-        </w:tabs>
-        <w:ind w:start="1080" w:hanging="360"/>
-      </w:pPr>
-      <w:rPr>
-        <w:rFonts w:ascii="OpenSymbol" w:hAnsi="OpenSymbol" w:cs="OpenSymbol" w:hint="default"/>
-      </w:rPr>
-    </w:lvl>
-    <w:lvl w:ilvl="2">
-      <w:start w:val="1"/>
-      <w:numFmt w:val="bullet"/>
-      <w:lvlText w:val="▪"/>
-      <w:lvlJc w:val="start"/>
-      <w:pPr>
-        <w:tabs>
-          <w:tab w:val="num" w:pos="1440"/>
-        </w:tabs>
-        <w:ind w:start="1440" w:hanging="360"/>
-      </w:pPr>
-      <w:rPr>
-        <w:rFonts w:ascii="OpenSymbol" w:hAnsi="OpenSymbol" w:cs="OpenSymbol" w:hint="default"/>
-      </w:rPr>
-    </w:lvl>
-    <w:lvl w:ilvl="3">
-      <w:start w:val="1"/>
-      <w:numFmt w:val="bullet"/>
-      <w:lvlText w:val=""/>
-      <w:lvlJc w:val="start"/>
-      <w:pPr>
-        <w:tabs>
-          <w:tab w:val="num" w:pos="1800"/>
-        </w:tabs>
-        <w:ind w:start="1800" w:hanging="360"/>
-      </w:pPr>
-      <w:rPr>
-        <w:rFonts w:ascii="Symbol" w:hAnsi="Symbol" w:cs="Symbol" w:hint="default"/>
-      </w:rPr>
-    </w:lvl>
-    <w:lvl w:ilvl="4">
-      <w:start w:val="1"/>
-      <w:numFmt w:val="bullet"/>
-      <w:lvlText w:val="◦"/>
-      <w:lvlJc w:val="start"/>
-      <w:pPr>
-        <w:tabs>
-          <w:tab w:val="num" w:pos="2160"/>
-        </w:tabs>
-        <w:ind w:start="2160" w:hanging="360"/>
-      </w:pPr>
-      <w:rPr>
-        <w:rFonts w:ascii="OpenSymbol" w:hAnsi="OpenSymbol" w:cs="OpenSymbol" w:hint="default"/>
-      </w:rPr>
-    </w:lvl>
-    <w:lvl w:ilvl="5">
-      <w:start w:val="1"/>
-      <w:numFmt w:val="bullet"/>
-      <w:lvlText w:val="▪"/>
-      <w:lvlJc w:val="start"/>
-      <w:pPr>
-        <w:tabs>
-          <w:tab w:val="num" w:pos="2520"/>
-        </w:tabs>
-        <w:ind w:start="2520" w:hanging="360"/>
-      </w:pPr>
-      <w:rPr>
-        <w:rFonts w:ascii="OpenSymbol" w:hAnsi="OpenSymbol" w:cs="OpenSymbol" w:hint="default"/>
-      </w:rPr>
-    </w:lvl>
-    <w:lvl w:ilvl="6">
-      <w:start w:val="1"/>
-      <w:numFmt w:val="bullet"/>
-      <w:lvlText w:val=""/>
-      <w:lvlJc w:val="start"/>
-      <w:pPr>
-        <w:tabs>
-          <w:tab w:val="num" w:pos="2880"/>
-        </w:tabs>
-        <w:ind w:start="2880" w:hanging="360"/>
-      </w:pPr>
-      <w:rPr>
-        <w:rFonts w:ascii="Symbol" w:hAnsi="Symbol" w:cs="Symbol" w:hint="default"/>
-      </w:rPr>
-    </w:lvl>
-    <w:lvl w:ilvl="7">
-      <w:start w:val="1"/>
-      <w:numFmt w:val="bullet"/>
-      <w:lvlText w:val="◦"/>
-      <w:lvlJc w:val="start"/>
-      <w:pPr>
-        <w:tabs>
-          <w:tab w:val="num" w:pos="3240"/>
-        </w:tabs>
-        <w:ind w:start="3240" w:hanging="360"/>
-      </w:pPr>
-      <w:rPr>
-        <w:rFonts w:ascii="OpenSymbol" w:hAnsi="OpenSymbol" w:cs="OpenSymbol" w:hint="default"/>
-      </w:rPr>
-    </w:lvl>
-    <w:lvl w:ilvl="8">
-      <w:start w:val="1"/>
-      <w:numFmt w:val="bullet"/>
-      <w:lvlText w:val="▪"/>
-      <w:lvlJc w:val="start"/>
-      <w:pPr>
-        <w:tabs>
-          <w:tab w:val="num" w:pos="3600"/>
-        </w:tabs>
-        <w:ind w:start="3600" w:hanging="360"/>
-      </w:pPr>
-      <w:rPr>
-        <w:rFonts w:ascii="OpenSymbol" w:hAnsi="OpenSymbol" w:cs="OpenSymbol" w:hint="default"/>
-      </w:rPr>
-    </w:lvl>
-  </w:abstractNum>
-  <w:abstractNum w:abstractNumId="19">
-    <w:lvl w:ilvl="0">
-      <w:start w:val="1"/>
-      <w:numFmt w:val="bullet"/>
-      <w:lvlText w:val=""/>
-      <w:lvlJc w:val="start"/>
-      <w:pPr>
-        <w:tabs>
-          <w:tab w:val="num" w:pos="720"/>
-        </w:tabs>
-        <w:ind w:start="720" w:hanging="360"/>
-      </w:pPr>
-      <w:rPr>
-        <w:rFonts w:ascii="Symbol" w:hAnsi="Symbol" w:cs="Symbol" w:hint="default"/>
-      </w:rPr>
-    </w:lvl>
-    <w:lvl w:ilvl="1">
-      <w:start w:val="1"/>
-      <w:numFmt w:val="bullet"/>
-      <w:lvlText w:val="◦"/>
-      <w:lvlJc w:val="start"/>
-      <w:pPr>
-        <w:tabs>
-          <w:tab w:val="num" w:pos="1080"/>
-        </w:tabs>
-        <w:ind w:start="1080" w:hanging="360"/>
-      </w:pPr>
-      <w:rPr>
-        <w:rFonts w:ascii="OpenSymbol" w:hAnsi="OpenSymbol" w:cs="OpenSymbol" w:hint="default"/>
-      </w:rPr>
-    </w:lvl>
-    <w:lvl w:ilvl="2">
-      <w:start w:val="1"/>
-      <w:numFmt w:val="bullet"/>
-      <w:lvlText w:val="▪"/>
-      <w:lvlJc w:val="start"/>
-      <w:pPr>
-        <w:tabs>
-          <w:tab w:val="num" w:pos="1440"/>
-        </w:tabs>
-        <w:ind w:start="1440" w:hanging="360"/>
-      </w:pPr>
-      <w:rPr>
-        <w:rFonts w:ascii="OpenSymbol" w:hAnsi="OpenSymbol" w:cs="OpenSymbol" w:hint="default"/>
-      </w:rPr>
-    </w:lvl>
-    <w:lvl w:ilvl="3">
-      <w:start w:val="1"/>
-      <w:numFmt w:val="bullet"/>
-      <w:lvlText w:val=""/>
-      <w:lvlJc w:val="start"/>
-      <w:pPr>
-        <w:tabs>
-          <w:tab w:val="num" w:pos="1800"/>
-        </w:tabs>
-        <w:ind w:start="1800" w:hanging="360"/>
-      </w:pPr>
-      <w:rPr>
-        <w:rFonts w:ascii="Symbol" w:hAnsi="Symbol" w:cs="Symbol" w:hint="default"/>
-      </w:rPr>
-    </w:lvl>
-    <w:lvl w:ilvl="4">
-      <w:start w:val="1"/>
-      <w:numFmt w:val="bullet"/>
-      <w:lvlText w:val="◦"/>
-      <w:lvlJc w:val="start"/>
-      <w:pPr>
-        <w:tabs>
-          <w:tab w:val="num" w:pos="2160"/>
-        </w:tabs>
-        <w:ind w:start="2160" w:hanging="360"/>
-      </w:pPr>
-      <w:rPr>
-        <w:rFonts w:ascii="OpenSymbol" w:hAnsi="OpenSymbol" w:cs="OpenSymbol" w:hint="default"/>
-      </w:rPr>
-    </w:lvl>
-    <w:lvl w:ilvl="5">
-      <w:start w:val="1"/>
-      <w:numFmt w:val="bullet"/>
-      <w:lvlText w:val="▪"/>
-      <w:lvlJc w:val="start"/>
-      <w:pPr>
-        <w:tabs>
-          <w:tab w:val="num" w:pos="2520"/>
-        </w:tabs>
-        <w:ind w:start="2520" w:hanging="360"/>
-      </w:pPr>
-      <w:rPr>
-        <w:rFonts w:ascii="OpenSymbol" w:hAnsi="OpenSymbol" w:cs="OpenSymbol" w:hint="default"/>
-      </w:rPr>
-    </w:lvl>
-    <w:lvl w:ilvl="6">
-      <w:start w:val="1"/>
-      <w:numFmt w:val="bullet"/>
-      <w:lvlText w:val=""/>
-      <w:lvlJc w:val="start"/>
-      <w:pPr>
-        <w:tabs>
-          <w:tab w:val="num" w:pos="2880"/>
-        </w:tabs>
-        <w:ind w:start="2880" w:hanging="360"/>
-      </w:pPr>
-      <w:rPr>
-        <w:rFonts w:ascii="Symbol" w:hAnsi="Symbol" w:cs="Symbol" w:hint="default"/>
-      </w:rPr>
-    </w:lvl>
-    <w:lvl w:ilvl="7">
-      <w:start w:val="1"/>
-      <w:numFmt w:val="bullet"/>
-      <w:lvlText w:val="◦"/>
-      <w:lvlJc w:val="start"/>
-      <w:pPr>
-        <w:tabs>
-          <w:tab w:val="num" w:pos="3240"/>
-        </w:tabs>
-        <w:ind w:start="3240" w:hanging="360"/>
-      </w:pPr>
-      <w:rPr>
-        <w:rFonts w:ascii="OpenSymbol" w:hAnsi="OpenSymbol" w:cs="OpenSymbol" w:hint="default"/>
-      </w:rPr>
-    </w:lvl>
-    <w:lvl w:ilvl="8">
-      <w:start w:val="1"/>
-      <w:numFmt w:val="bullet"/>
-      <w:lvlText w:val="▪"/>
-      <w:lvlJc w:val="start"/>
-      <w:pPr>
-        <w:tabs>
-          <w:tab w:val="num" w:pos="3600"/>
-        </w:tabs>
-        <w:ind w:start="3600" w:hanging="360"/>
-      </w:pPr>
-      <w:rPr>
-        <w:rFonts w:ascii="OpenSymbol" w:hAnsi="OpenSymbol" w:cs="OpenSymbol" w:hint="default"/>
-      </w:rPr>
-    </w:lvl>
-  </w:abstractNum>
-  <w:abstractNum w:abstractNumId="20">
-    <w:lvl w:ilvl="0">
-      <w:start w:val="1"/>
-      <w:numFmt w:val="bullet"/>
-      <w:lvlText w:val=""/>
-      <w:lvlJc w:val="start"/>
-      <w:pPr>
-        <w:tabs>
-          <w:tab w:val="num" w:pos="720"/>
-        </w:tabs>
-        <w:ind w:start="720" w:hanging="360"/>
-      </w:pPr>
-      <w:rPr>
-        <w:rFonts w:ascii="Symbol" w:hAnsi="Symbol" w:cs="Symbol" w:hint="default"/>
-      </w:rPr>
-    </w:lvl>
-    <w:lvl w:ilvl="1">
-      <w:start w:val="1"/>
-      <w:numFmt w:val="bullet"/>
-      <w:lvlText w:val="◦"/>
-      <w:lvlJc w:val="start"/>
-      <w:pPr>
-        <w:tabs>
-          <w:tab w:val="num" w:pos="1080"/>
-        </w:tabs>
-        <w:ind w:start="1080" w:hanging="360"/>
-      </w:pPr>
-      <w:rPr>
-        <w:rFonts w:ascii="OpenSymbol" w:hAnsi="OpenSymbol" w:cs="OpenSymbol" w:hint="default"/>
-      </w:rPr>
-    </w:lvl>
-    <w:lvl w:ilvl="2">
-      <w:start w:val="1"/>
-      <w:numFmt w:val="bullet"/>
-      <w:lvlText w:val="▪"/>
-      <w:lvlJc w:val="start"/>
-      <w:pPr>
-        <w:tabs>
-          <w:tab w:val="num" w:pos="1440"/>
-        </w:tabs>
-        <w:ind w:start="1440" w:hanging="360"/>
-      </w:pPr>
-      <w:rPr>
-        <w:rFonts w:ascii="OpenSymbol" w:hAnsi="OpenSymbol" w:cs="OpenSymbol" w:hint="default"/>
-      </w:rPr>
-    </w:lvl>
-    <w:lvl w:ilvl="3">
-      <w:start w:val="1"/>
-      <w:numFmt w:val="bullet"/>
-      <w:lvlText w:val=""/>
-      <w:lvlJc w:val="start"/>
-      <w:pPr>
-        <w:tabs>
-          <w:tab w:val="num" w:pos="1800"/>
-        </w:tabs>
-        <w:ind w:start="1800" w:hanging="360"/>
-      </w:pPr>
-      <w:rPr>
-        <w:rFonts w:ascii="Symbol" w:hAnsi="Symbol" w:cs="Symbol" w:hint="default"/>
-      </w:rPr>
-    </w:lvl>
-    <w:lvl w:ilvl="4">
-      <w:start w:val="1"/>
-      <w:numFmt w:val="bullet"/>
-      <w:lvlText w:val="◦"/>
-      <w:lvlJc w:val="start"/>
-      <w:pPr>
-        <w:tabs>
-          <w:tab w:val="num" w:pos="2160"/>
-        </w:tabs>
-        <w:ind w:start="2160" w:hanging="360"/>
-      </w:pPr>
-      <w:rPr>
-        <w:rFonts w:ascii="OpenSymbol" w:hAnsi="OpenSymbol" w:cs="OpenSymbol" w:hint="default"/>
-      </w:rPr>
-    </w:lvl>
-    <w:lvl w:ilvl="5">
-      <w:start w:val="1"/>
-      <w:numFmt w:val="bullet"/>
-      <w:lvlText w:val="▪"/>
-      <w:lvlJc w:val="start"/>
-      <w:pPr>
-        <w:tabs>
-          <w:tab w:val="num" w:pos="2520"/>
-        </w:tabs>
-        <w:ind w:start="2520" w:hanging="360"/>
-      </w:pPr>
-      <w:rPr>
-        <w:rFonts w:ascii="OpenSymbol" w:hAnsi="OpenSymbol" w:cs="OpenSymbol" w:hint="default"/>
-      </w:rPr>
-    </w:lvl>
-    <w:lvl w:ilvl="6">
-      <w:start w:val="1"/>
-      <w:numFmt w:val="bullet"/>
-      <w:lvlText w:val=""/>
-      <w:lvlJc w:val="start"/>
-      <w:pPr>
-        <w:tabs>
-          <w:tab w:val="num" w:pos="2880"/>
-        </w:tabs>
-        <w:ind w:start="2880" w:hanging="360"/>
-      </w:pPr>
-      <w:rPr>
-        <w:rFonts w:ascii="Symbol" w:hAnsi="Symbol" w:cs="Symbol" w:hint="default"/>
-      </w:rPr>
-    </w:lvl>
-    <w:lvl w:ilvl="7">
-      <w:start w:val="1"/>
-      <w:numFmt w:val="bullet"/>
-      <w:lvlText w:val="◦"/>
-      <w:lvlJc w:val="start"/>
-      <w:pPr>
-        <w:tabs>
-          <w:tab w:val="num" w:pos="3240"/>
-        </w:tabs>
-        <w:ind w:start="3240" w:hanging="360"/>
-      </w:pPr>
-      <w:rPr>
-        <w:rFonts w:ascii="OpenSymbol" w:hAnsi="OpenSymbol" w:cs="OpenSymbol" w:hint="default"/>
-      </w:rPr>
-    </w:lvl>
-    <w:lvl w:ilvl="8">
-      <w:start w:val="1"/>
-      <w:numFmt w:val="bullet"/>
-      <w:lvlText w:val="▪"/>
-      <w:lvlJc w:val="start"/>
-      <w:pPr>
-        <w:tabs>
-          <w:tab w:val="num" w:pos="3600"/>
-        </w:tabs>
-        <w:ind w:start="3600" w:hanging="360"/>
-      </w:pPr>
-      <w:rPr>
-        <w:rFonts w:ascii="OpenSymbol" w:hAnsi="OpenSymbol" w:cs="OpenSymbol" w:hint="default"/>
-      </w:rPr>
-    </w:lvl>
-  </w:abstractNum>
-  <w:abstractNum w:abstractNumId="21">
-    <w:lvl w:ilvl="0">
-      <w:start w:val="1"/>
-      <w:numFmt w:val="bullet"/>
-      <w:lvlText w:val=""/>
-      <w:lvlJc w:val="start"/>
-      <w:pPr>
-        <w:tabs>
-          <w:tab w:val="num" w:pos="720"/>
-        </w:tabs>
-        <w:ind w:start="720" w:hanging="360"/>
-      </w:pPr>
-      <w:rPr>
-        <w:rFonts w:ascii="Symbol" w:hAnsi="Symbol" w:cs="Symbol" w:hint="default"/>
-      </w:rPr>
-    </w:lvl>
-    <w:lvl w:ilvl="1">
-      <w:start w:val="1"/>
-      <w:numFmt w:val="bullet"/>
-      <w:lvlText w:val="◦"/>
-      <w:lvlJc w:val="start"/>
-      <w:pPr>
-        <w:tabs>
-          <w:tab w:val="num" w:pos="1080"/>
-        </w:tabs>
-        <w:ind w:start="1080" w:hanging="360"/>
-      </w:pPr>
-      <w:rPr>
-        <w:rFonts w:ascii="OpenSymbol" w:hAnsi="OpenSymbol" w:cs="OpenSymbol" w:hint="default"/>
-      </w:rPr>
-    </w:lvl>
-    <w:lvl w:ilvl="2">
-      <w:start w:val="1"/>
-      <w:numFmt w:val="bullet"/>
-      <w:lvlText w:val="▪"/>
-      <w:lvlJc w:val="start"/>
-      <w:pPr>
-        <w:tabs>
-          <w:tab w:val="num" w:pos="1440"/>
-        </w:tabs>
-        <w:ind w:start="1440" w:hanging="360"/>
-      </w:pPr>
-      <w:rPr>
-        <w:rFonts w:ascii="OpenSymbol" w:hAnsi="OpenSymbol" w:cs="OpenSymbol" w:hint="default"/>
-      </w:rPr>
-    </w:lvl>
-    <w:lvl w:ilvl="3">
-      <w:start w:val="1"/>
-      <w:numFmt w:val="bullet"/>
-      <w:lvlText w:val=""/>
-      <w:lvlJc w:val="start"/>
-      <w:pPr>
-        <w:tabs>
-          <w:tab w:val="num" w:pos="1800"/>
-        </w:tabs>
-        <w:ind w:start="1800" w:hanging="360"/>
-      </w:pPr>
-      <w:rPr>
-        <w:rFonts w:ascii="Symbol" w:hAnsi="Symbol" w:cs="Symbol" w:hint="default"/>
-      </w:rPr>
-    </w:lvl>
-    <w:lvl w:ilvl="4">
-      <w:start w:val="1"/>
-      <w:numFmt w:val="bullet"/>
-      <w:lvlText w:val="◦"/>
-      <w:lvlJc w:val="start"/>
-      <w:pPr>
-        <w:tabs>
-          <w:tab w:val="num" w:pos="2160"/>
-        </w:tabs>
-        <w:ind w:start="2160" w:hanging="360"/>
-      </w:pPr>
-      <w:rPr>
-        <w:rFonts w:ascii="OpenSymbol" w:hAnsi="OpenSymbol" w:cs="OpenSymbol" w:hint="default"/>
-      </w:rPr>
-    </w:lvl>
-    <w:lvl w:ilvl="5">
-      <w:start w:val="1"/>
-      <w:numFmt w:val="bullet"/>
-      <w:lvlText w:val="▪"/>
-      <w:lvlJc w:val="start"/>
-      <w:pPr>
-        <w:tabs>
-          <w:tab w:val="num" w:pos="2520"/>
-        </w:tabs>
-        <w:ind w:start="2520" w:hanging="360"/>
-      </w:pPr>
-      <w:rPr>
-        <w:rFonts w:ascii="OpenSymbol" w:hAnsi="OpenSymbol" w:cs="OpenSymbol" w:hint="default"/>
-      </w:rPr>
-    </w:lvl>
-    <w:lvl w:ilvl="6">
-      <w:start w:val="1"/>
-      <w:numFmt w:val="bullet"/>
-      <w:lvlText w:val=""/>
-      <w:lvlJc w:val="start"/>
-      <w:pPr>
-        <w:tabs>
-          <w:tab w:val="num" w:pos="2880"/>
-        </w:tabs>
-        <w:ind w:start="2880" w:hanging="360"/>
-      </w:pPr>
-      <w:rPr>
-        <w:rFonts w:ascii="Symbol" w:hAnsi="Symbol" w:cs="Symbol" w:hint="default"/>
-      </w:rPr>
-    </w:lvl>
-    <w:lvl w:ilvl="7">
-      <w:start w:val="1"/>
-      <w:numFmt w:val="bullet"/>
-      <w:lvlText w:val="◦"/>
-      <w:lvlJc w:val="start"/>
-      <w:pPr>
-        <w:tabs>
-          <w:tab w:val="num" w:pos="3240"/>
-        </w:tabs>
-        <w:ind w:start="3240" w:hanging="360"/>
-      </w:pPr>
-      <w:rPr>
-        <w:rFonts w:ascii="OpenSymbol" w:hAnsi="OpenSymbol" w:cs="OpenSymbol" w:hint="default"/>
-      </w:rPr>
-    </w:lvl>
-    <w:lvl w:ilvl="8">
-      <w:start w:val="1"/>
-      <w:numFmt w:val="bullet"/>
-      <w:lvlText w:val="▪"/>
-      <w:lvlJc w:val="start"/>
-      <w:pPr>
-        <w:tabs>
-          <w:tab w:val="num" w:pos="3600"/>
-        </w:tabs>
-        <w:ind w:start="3600" w:hanging="360"/>
-      </w:pPr>
-      <w:rPr>
-        <w:rFonts w:ascii="OpenSymbol" w:hAnsi="OpenSymbol" w:cs="OpenSymbol" w:hint="default"/>
-      </w:rPr>
-    </w:lvl>
-  </w:abstractNum>
-  <w:abstractNum w:abstractNumId="22">
+  <w:abstractNum w:abstractNumId="13">
     <w:lvl w:ilvl="0">
       <w:start w:val="1"/>
       <w:numFmt w:val="none"/>
@@ -4873,33 +3312,6 @@
   </w:num>
   <w:num w:numId="13">
     <w:abstractNumId w:val="13"/>
-  </w:num>
-  <w:num w:numId="14">
-    <w:abstractNumId w:val="14"/>
-  </w:num>
-  <w:num w:numId="15">
-    <w:abstractNumId w:val="15"/>
-  </w:num>
-  <w:num w:numId="16">
-    <w:abstractNumId w:val="16"/>
-  </w:num>
-  <w:num w:numId="17">
-    <w:abstractNumId w:val="17"/>
-  </w:num>
-  <w:num w:numId="18">
-    <w:abstractNumId w:val="18"/>
-  </w:num>
-  <w:num w:numId="19">
-    <w:abstractNumId w:val="19"/>
-  </w:num>
-  <w:num w:numId="20">
-    <w:abstractNumId w:val="20"/>
-  </w:num>
-  <w:num w:numId="21">
-    <w:abstractNumId w:val="21"/>
-  </w:num>
-  <w:num w:numId="22">
-    <w:abstractNumId w:val="22"/>
   </w:num>
 </w:numbering>
 </file>

</xml_diff>